<commit_message>
Sprint 1 terminé (Analyse)
</commit_message>
<xml_diff>
--- a/Documentation/Documentation.docx
+++ b/Documentation/Documentation.docx
@@ -12,7 +12,7 @@
           <w:lang w:val="fr-CH" w:eastAsia="fr-CH"/>
         </w:rPr>
         <w:drawing>
-          <wp:anchor distT="0" distB="0" distL="114300" distR="114300" simplePos="0" relativeHeight="251657728" behindDoc="0" locked="0" layoutInCell="0" allowOverlap="1" wp14:anchorId="7706E382" wp14:editId="15ED5E21">
+          <wp:anchor distT="0" distB="0" distL="114300" distR="114300" simplePos="0" relativeHeight="251655680" behindDoc="0" locked="0" layoutInCell="0" allowOverlap="1" wp14:anchorId="7706E382" wp14:editId="15ED5E21">
             <wp:simplePos x="0" y="0"/>
             <wp:positionH relativeFrom="column">
               <wp:posOffset>-163195</wp:posOffset>
@@ -274,7 +274,7 @@
         <mc:AlternateContent>
           <mc:Choice Requires="wps">
             <w:drawing>
-              <wp:anchor distT="0" distB="0" distL="114300" distR="114300" simplePos="0" relativeHeight="251663872" behindDoc="0" locked="0" layoutInCell="1" allowOverlap="1" wp14:anchorId="7FF43B1E" wp14:editId="578CE5B5">
+              <wp:anchor distT="0" distB="0" distL="114300" distR="114300" simplePos="0" relativeHeight="251659776" behindDoc="0" locked="0" layoutInCell="1" allowOverlap="1" wp14:anchorId="7FF43B1E" wp14:editId="578CE5B5">
                 <wp:simplePos x="0" y="0"/>
                 <wp:positionH relativeFrom="column">
                   <wp:posOffset>3999482</wp:posOffset>
@@ -393,7 +393,7 @@
                 <v:stroke joinstyle="miter"/>
                 <v:path gradientshapeok="t" o:connecttype="rect"/>
               </v:shapetype>
-              <v:shape id="Zone de texte 5" o:spid="_x0000_s1026" type="#_x0000_t202" style="position:absolute;left:0;text-align:left;margin-left:314.9pt;margin-top:.35pt;width:87.1pt;height:68.2pt;z-index:251663872;visibility:visible;mso-wrap-style:none;mso-width-percent:0;mso-height-percent:0;mso-wrap-distance-left:9pt;mso-wrap-distance-top:0;mso-wrap-distance-right:9pt;mso-wrap-distance-bottom:0;mso-position-horizontal:absolute;mso-position-horizontal-relative:text;mso-position-vertical:absolute;mso-position-vertical-relative:text;mso-width-percent:0;mso-height-percent:0;mso-width-relative:page;mso-height-relative:page;v-text-anchor:top" o:gfxdata="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" filled="f" stroked="f">
+              <v:shape id="Zone de texte 5" o:spid="_x0000_s1026" type="#_x0000_t202" style="position:absolute;left:0;text-align:left;margin-left:314.9pt;margin-top:.35pt;width:87.1pt;height:68.2pt;z-index:251659776;visibility:visible;mso-wrap-style:none;mso-width-percent:0;mso-height-percent:0;mso-wrap-distance-left:9pt;mso-wrap-distance-top:0;mso-wrap-distance-right:9pt;mso-wrap-distance-bottom:0;mso-position-horizontal:absolute;mso-position-horizontal-relative:text;mso-position-vertical:absolute;mso-position-vertical-relative:text;mso-width-percent:0;mso-height-percent:0;mso-width-relative:page;mso-height-relative:page;v-text-anchor:top" o:gfxdata="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" filled="f" stroked="f">
                 <v:textbox>
                   <w:txbxContent>
                     <w:p>
@@ -452,7 +452,7 @@
         <mc:AlternateContent>
           <mc:Choice Requires="wps">
             <w:drawing>
-              <wp:anchor distT="0" distB="0" distL="114300" distR="114300" simplePos="0" relativeHeight="251657728" behindDoc="0" locked="0" layoutInCell="1" allowOverlap="1" wp14:anchorId="3A1E2FBB" wp14:editId="67D46896">
+              <wp:anchor distT="0" distB="0" distL="114300" distR="114300" simplePos="0" relativeHeight="251656704" behindDoc="0" locked="0" layoutInCell="1" allowOverlap="1" wp14:anchorId="3A1E2FBB" wp14:editId="67D46896">
                 <wp:simplePos x="0" y="0"/>
                 <wp:positionH relativeFrom="column">
                   <wp:posOffset>-5931</wp:posOffset>
@@ -511,8 +511,26 @@
                             <w:pPr>
                               <w:jc w:val="center"/>
                             </w:pPr>
+                            <w:proofErr w:type="spellStart"/>
                             <w:r>
-                              <w:t>Esseiva Théo</w:t>
+                              <w:t>Esseiva</w:t>
+                            </w:r>
+                            <w:proofErr w:type="spellEnd"/>
+                            <w:r>
+                              <w:t xml:space="preserve"> Théo</w:t>
+                            </w:r>
+                          </w:p>
+                          <w:p>
+                            <w:pPr>
+                              <w:jc w:val="center"/>
+                            </w:pPr>
+                            <w:proofErr w:type="spellStart"/>
+                            <w:r>
+                              <w:t>Cossonay</w:t>
+                            </w:r>
+                            <w:proofErr w:type="spellEnd"/>
+                            <w:r>
+                              <w:t>-gare 7b</w:t>
                             </w:r>
                           </w:p>
                           <w:p>
@@ -520,16 +538,13 @@
                               <w:jc w:val="center"/>
                             </w:pPr>
                             <w:r>
-                              <w:t>Cossonay-gare 7b</w:t>
+                              <w:t xml:space="preserve">1306, </w:t>
                             </w:r>
-                          </w:p>
-                          <w:p>
-                            <w:pPr>
-                              <w:jc w:val="center"/>
-                            </w:pPr>
+                            <w:proofErr w:type="spellStart"/>
                             <w:r>
-                              <w:t>1306, Daillens</w:t>
+                              <w:t>Daillens</w:t>
                             </w:r>
+                            <w:proofErr w:type="spellEnd"/>
                           </w:p>
                           <w:p>
                             <w:pPr>
@@ -561,15 +576,33 @@
           </mc:Choice>
           <mc:Fallback>
             <w:pict>
-              <v:shape w14:anchorId="3A1E2FBB" id="Zone de texte 4" o:spid="_x0000_s1027" type="#_x0000_t202" style="position:absolute;left:0;text-align:left;margin-left:-.45pt;margin-top:.35pt;width:87.1pt;height:68.2pt;z-index:251657728;visibility:visible;mso-wrap-style:none;mso-width-percent:0;mso-height-percent:0;mso-wrap-distance-left:9pt;mso-wrap-distance-top:0;mso-wrap-distance-right:9pt;mso-wrap-distance-bottom:0;mso-position-horizontal:absolute;mso-position-horizontal-relative:text;mso-position-vertical:absolute;mso-position-vertical-relative:text;mso-width-percent:0;mso-height-percent:0;mso-width-relative:page;mso-height-relative:page;v-text-anchor:top" o:gfxdata="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" filled="f" stroked="f">
+              <v:shape w14:anchorId="3A1E2FBB" id="Zone de texte 4" o:spid="_x0000_s1027" type="#_x0000_t202" style="position:absolute;left:0;text-align:left;margin-left:-.45pt;margin-top:.35pt;width:87.1pt;height:68.2pt;z-index:251656704;visibility:visible;mso-wrap-style:none;mso-width-percent:0;mso-height-percent:0;mso-wrap-distance-left:9pt;mso-wrap-distance-top:0;mso-wrap-distance-right:9pt;mso-wrap-distance-bottom:0;mso-position-horizontal:absolute;mso-position-horizontal-relative:text;mso-position-vertical:absolute;mso-position-vertical-relative:text;mso-width-percent:0;mso-height-percent:0;mso-width-relative:page;mso-height-relative:page;v-text-anchor:top" o:gfxdata="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" filled="f" stroked="f">
                 <v:textbox>
                   <w:txbxContent>
                     <w:p>
                       <w:pPr>
                         <w:jc w:val="center"/>
                       </w:pPr>
+                      <w:proofErr w:type="spellStart"/>
                       <w:r>
-                        <w:t>Esseiva Théo</w:t>
+                        <w:t>Esseiva</w:t>
+                      </w:r>
+                      <w:proofErr w:type="spellEnd"/>
+                      <w:r>
+                        <w:t xml:space="preserve"> Théo</w:t>
+                      </w:r>
+                    </w:p>
+                    <w:p>
+                      <w:pPr>
+                        <w:jc w:val="center"/>
+                      </w:pPr>
+                      <w:proofErr w:type="spellStart"/>
+                      <w:r>
+                        <w:t>Cossonay</w:t>
+                      </w:r>
+                      <w:proofErr w:type="spellEnd"/>
+                      <w:r>
+                        <w:t>-gare 7b</w:t>
                       </w:r>
                     </w:p>
                     <w:p>
@@ -577,16 +610,13 @@
                         <w:jc w:val="center"/>
                       </w:pPr>
                       <w:r>
-                        <w:t>Cossonay-gare 7b</w:t>
+                        <w:t xml:space="preserve">1306, </w:t>
                       </w:r>
-                    </w:p>
-                    <w:p>
-                      <w:pPr>
-                        <w:jc w:val="center"/>
-                      </w:pPr>
+                      <w:proofErr w:type="spellStart"/>
                       <w:r>
-                        <w:t>1306, Daillens</w:t>
+                        <w:t>Daillens</w:t>
                       </w:r>
+                      <w:proofErr w:type="spellEnd"/>
                     </w:p>
                     <w:p>
                       <w:pPr>
@@ -677,7 +707,7 @@
           <w:lang w:val="fr-CH" w:eastAsia="fr-CH"/>
         </w:rPr>
         <w:drawing>
-          <wp:anchor distT="0" distB="0" distL="114300" distR="114300" simplePos="0" relativeHeight="251661824" behindDoc="0" locked="0" layoutInCell="0" allowOverlap="1" wp14:anchorId="3319DCBF" wp14:editId="3DD07F14">
+          <wp:anchor distT="0" distB="0" distL="114300" distR="114300" simplePos="0" relativeHeight="251658752" behindDoc="0" locked="0" layoutInCell="0" allowOverlap="1" wp14:anchorId="3319DCBF" wp14:editId="3DD07F14">
             <wp:simplePos x="0" y="0"/>
             <wp:positionH relativeFrom="column">
               <wp:posOffset>2372360</wp:posOffset>
@@ -753,7 +783,7 @@
         <mc:AlternateContent>
           <mc:Choice Requires="wps">
             <w:drawing>
-              <wp:anchor distT="0" distB="0" distL="114300" distR="114300" simplePos="0" relativeHeight="251658752" behindDoc="0" locked="0" layoutInCell="1" allowOverlap="1" wp14:anchorId="02364DA1" wp14:editId="2B880E6C">
+              <wp:anchor distT="0" distB="0" distL="114300" distR="114300" simplePos="0" relativeHeight="251657728" behindDoc="0" locked="0" layoutInCell="1" allowOverlap="1" wp14:anchorId="02364DA1" wp14:editId="2B880E6C">
                 <wp:simplePos x="0" y="0"/>
                 <wp:positionH relativeFrom="column">
                   <wp:posOffset>2117305</wp:posOffset>
@@ -851,7 +881,7 @@
           </mc:Choice>
           <mc:Fallback>
             <w:pict>
-              <v:shape w14:anchorId="02364DA1" id="Zone de texte 1" o:spid="_x0000_s1028" type="#_x0000_t202" style="position:absolute;margin-left:166.7pt;margin-top:6.3pt;width:119.25pt;height:53.55pt;z-index:251658752;visibility:visible;mso-wrap-style:square;mso-width-percent:0;mso-height-percent:0;mso-wrap-distance-left:9pt;mso-wrap-distance-top:0;mso-wrap-distance-right:9pt;mso-wrap-distance-bottom:0;mso-position-horizontal:absolute;mso-position-horizontal-relative:text;mso-position-vertical:absolute;mso-position-vertical-relative:text;mso-width-percent:0;mso-height-percent:0;mso-width-relative:page;mso-height-relative:page;v-text-anchor:top" o:gfxdata="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" filled="f" stroked="f">
+              <v:shape w14:anchorId="02364DA1" id="Zone de texte 1" o:spid="_x0000_s1028" type="#_x0000_t202" style="position:absolute;margin-left:166.7pt;margin-top:6.3pt;width:119.25pt;height:53.55pt;z-index:251657728;visibility:visible;mso-wrap-style:square;mso-width-percent:0;mso-height-percent:0;mso-wrap-distance-left:9pt;mso-wrap-distance-top:0;mso-wrap-distance-right:9pt;mso-wrap-distance-bottom:0;mso-position-horizontal:absolute;mso-position-horizontal-relative:text;mso-position-vertical:absolute;mso-position-vertical-relative:text;mso-width-percent:0;mso-height-percent:0;mso-width-relative:page;mso-height-relative:page;v-text-anchor:top" o:gfxdata="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" filled="f" stroked="f">
                 <v:textbox>
                   <w:txbxContent>
                     <w:p>
@@ -2898,42 +2928,10 @@
     <w:p>
       <w:pPr>
         <w:pStyle w:val="Help"/>
-      </w:pPr>
-      <w:r>
-        <w:rPr>
-          <w:u w:val="single"/>
-        </w:rPr>
-        <w:t>NOTE L’INTENTION DES UTILISATEURS DE CE CANEVAS</w:t>
-      </w:r>
-      <w:r>
-        <w:t>:</w:t>
-      </w:r>
-      <w:r>
-        <w:br/>
-        <w:t>Toutes les parties en italiques sont là pour aider à comprendre ce qu’il faut mettre dans cette partie du document. Elles n’ont donc aucune raison d’être dans le document final.</w:t>
-      </w:r>
-    </w:p>
-    <w:p>
-      <w:pPr>
-        <w:pStyle w:val="Help"/>
-      </w:pPr>
-      <w:r>
-        <w:t xml:space="preserve">De plus, en fonction du type de projet,  il est tout à fait possible que certains chapitres ou paragraphes n’aient aucun sens. Dans ce cas il est recommandé de les retirer du document pour éviter de l’alourdir inutilement.  </w:t>
-      </w:r>
-    </w:p>
-    <w:p>
-      <w:pPr>
-        <w:pStyle w:val="Help"/>
         <w:rPr>
           <w:b/>
         </w:rPr>
       </w:pPr>
-      <w:r>
-        <w:rPr>
-          <w:b/>
-        </w:rPr>
-        <w:t>Pensez à changer le titre et le pied de page !</w:t>
-      </w:r>
       <w:r>
         <w:rPr>
           <w:b/>
@@ -3041,39 +3039,65 @@
     <w:p>
       <w:pPr>
         <w:pStyle w:val="Help"/>
-      </w:pPr>
-      <w:r>
-        <w:t>Organisation générale du projet</w:t>
-      </w:r>
-    </w:p>
-    <w:p>
-      <w:pPr>
-        <w:pStyle w:val="Help"/>
         <w:rPr>
           <w:i w:val="0"/>
           <w:color w:val="000000" w:themeColor="text1"/>
         </w:rPr>
       </w:pPr>
+      <w:proofErr w:type="spellStart"/>
       <w:r>
         <w:rPr>
           <w:i w:val="0"/>
           <w:color w:val="000000" w:themeColor="text1"/>
         </w:rPr>
-        <w:t xml:space="preserve">Eleve 1 : </w:t>
-      </w:r>
+        <w:t>Eleve</w:t>
+      </w:r>
+      <w:proofErr w:type="spellEnd"/>
       <w:r>
         <w:rPr>
           <w:i w:val="0"/>
           <w:color w:val="000000" w:themeColor="text1"/>
         </w:rPr>
-        <w:t>Esseiva t</w:t>
-      </w:r>
+        <w:t xml:space="preserve"> 1 : </w:t>
+      </w:r>
+      <w:proofErr w:type="spellStart"/>
       <w:r>
         <w:rPr>
           <w:i w:val="0"/>
           <w:color w:val="000000" w:themeColor="text1"/>
         </w:rPr>
-        <w:t xml:space="preserve">héo, </w:t>
+        <w:t>Esseiva</w:t>
+      </w:r>
+      <w:proofErr w:type="spellEnd"/>
+      <w:r>
+        <w:rPr>
+          <w:i w:val="0"/>
+          <w:color w:val="000000" w:themeColor="text1"/>
+        </w:rPr>
+        <w:t xml:space="preserve"> </w:t>
+      </w:r>
+      <w:proofErr w:type="spellStart"/>
+      <w:r>
+        <w:rPr>
+          <w:i w:val="0"/>
+          <w:color w:val="000000" w:themeColor="text1"/>
+        </w:rPr>
+        <w:t>t</w:t>
+      </w:r>
+      <w:r>
+        <w:rPr>
+          <w:i w:val="0"/>
+          <w:color w:val="000000" w:themeColor="text1"/>
+        </w:rPr>
+        <w:t>héo</w:t>
+      </w:r>
+      <w:proofErr w:type="spellEnd"/>
+      <w:r>
+        <w:rPr>
+          <w:i w:val="0"/>
+          <w:color w:val="000000" w:themeColor="text1"/>
+        </w:rPr>
+        <w:t xml:space="preserve">, </w:t>
       </w:r>
       <w:hyperlink r:id="rId9" w:history="1">
         <w:r>
@@ -3115,7 +3139,7 @@
           <w:color w:val="000000" w:themeColor="text1"/>
           <w:lang w:val="de-CH"/>
         </w:rPr>
-        <w:t xml:space="preserve">Eleve 2 : </w:t>
+        <w:t xml:space="preserve">Eleve </w:t>
       </w:r>
       <w:r>
         <w:rPr>
@@ -3123,7 +3147,7 @@
           <w:color w:val="000000" w:themeColor="text1"/>
           <w:lang w:val="de-CH"/>
         </w:rPr>
-        <w:t>Hausmann william</w:t>
+        <w:t>2:</w:t>
       </w:r>
       <w:r>
         <w:rPr>
@@ -3131,7 +3155,7 @@
           <w:color w:val="000000" w:themeColor="text1"/>
           <w:lang w:val="de-CH"/>
         </w:rPr>
-        <w:t xml:space="preserve">, </w:t>
+        <w:t xml:space="preserve"> </w:t>
       </w:r>
       <w:r>
         <w:rPr>
@@ -3139,78 +3163,150 @@
           <w:color w:val="000000" w:themeColor="text1"/>
           <w:lang w:val="de-CH"/>
         </w:rPr>
-        <w:t>william.hausmann@cpnv.ch, 078/936/80/96</w:t>
-      </w:r>
-    </w:p>
-    <w:p>
-      <w:pPr>
-        <w:pStyle w:val="Help"/>
-      </w:pPr>
-      <w:r>
-        <w:t>Responsable de projet : Nom, prénom, e-mail et téléphone</w:t>
-      </w:r>
-      <w:r>
-        <w:t xml:space="preserve"> </w:t>
-      </w:r>
-    </w:p>
-    <w:p>
-      <w:pPr>
-        <w:pStyle w:val="Help"/>
+        <w:t xml:space="preserve">Hausmann </w:t>
+      </w:r>
+      <w:proofErr w:type="spellStart"/>
+      <w:r>
         <w:rPr>
           <w:i w:val="0"/>
           <w:color w:val="000000" w:themeColor="text1"/>
-        </w:rPr>
-      </w:pPr>
+          <w:lang w:val="de-CH"/>
+        </w:rPr>
+        <w:t>william</w:t>
+      </w:r>
+      <w:proofErr w:type="spellEnd"/>
       <w:r>
         <w:rPr>
           <w:i w:val="0"/>
           <w:color w:val="000000" w:themeColor="text1"/>
-        </w:rPr>
-        <w:t xml:space="preserve">Expert 1 : </w:t>
+          <w:lang w:val="de-CH"/>
+        </w:rPr>
+        <w:t xml:space="preserve">, </w:t>
       </w:r>
       <w:r>
         <w:rPr>
           <w:i w:val="0"/>
           <w:color w:val="000000" w:themeColor="text1"/>
-        </w:rPr>
-        <w:t>Benzonana, pascal</w:t>
-      </w:r>
-      <w:r>
+          <w:lang w:val="de-CH"/>
+        </w:rPr>
+        <w:t>william.hausmann@cpnv.ch, 078/936/80/96</w:t>
+      </w:r>
+    </w:p>
+    <w:p>
+      <w:pPr>
+        <w:pStyle w:val="Help"/>
+        <w:rPr>
+          <w:i w:val="0"/>
+          <w:color w:val="auto"/>
+        </w:rPr>
+      </w:pPr>
+      <w:r>
+        <w:rPr>
+          <w:i w:val="0"/>
+          <w:color w:val="auto"/>
+        </w:rPr>
+        <w:t xml:space="preserve">Responsable de projet : </w:t>
+      </w:r>
+      <w:proofErr w:type="spellStart"/>
+      <w:r>
+        <w:rPr>
+          <w:i w:val="0"/>
+          <w:color w:val="auto"/>
+        </w:rPr>
+        <w:t>Benzonana</w:t>
+      </w:r>
+      <w:proofErr w:type="spellEnd"/>
+      <w:r>
+        <w:rPr>
+          <w:i w:val="0"/>
+          <w:color w:val="auto"/>
+        </w:rPr>
+        <w:t>, pascal, pascal.benzonana@cpnv.ch et 024 / 55 + 76079</w:t>
+      </w:r>
+      <w:r>
+        <w:rPr>
+          <w:i w:val="0"/>
+          <w:color w:val="auto"/>
+        </w:rPr>
+        <w:t xml:space="preserve"> </w:t>
+      </w:r>
+    </w:p>
+    <w:p>
+      <w:pPr>
+        <w:pStyle w:val="Help"/>
         <w:rPr>
           <w:i w:val="0"/>
           <w:color w:val="000000" w:themeColor="text1"/>
         </w:rPr>
-        <w:t xml:space="preserve">, </w:t>
-      </w:r>
+      </w:pPr>
       <w:r>
         <w:rPr>
           <w:i w:val="0"/>
           <w:color w:val="000000" w:themeColor="text1"/>
         </w:rPr>
-        <w:t>pascal.benzonana@cpnv.ch, 024 / 55 + 76079</w:t>
-      </w:r>
-    </w:p>
-    <w:p>
-      <w:pPr>
-        <w:pStyle w:val="Help"/>
+        <w:t xml:space="preserve">Expert 1 : </w:t>
+      </w:r>
+      <w:proofErr w:type="spellStart"/>
+      <w:r>
         <w:rPr>
           <w:i w:val="0"/>
           <w:color w:val="000000" w:themeColor="text1"/>
         </w:rPr>
-      </w:pPr>
+        <w:t>Benzonana</w:t>
+      </w:r>
+      <w:proofErr w:type="spellEnd"/>
       <w:r>
         <w:rPr>
           <w:i w:val="0"/>
           <w:color w:val="000000" w:themeColor="text1"/>
         </w:rPr>
-        <w:t xml:space="preserve">Expert 2 : </w:t>
+        <w:t>, pascal</w:t>
       </w:r>
       <w:r>
         <w:rPr>
           <w:i w:val="0"/>
           <w:color w:val="000000" w:themeColor="text1"/>
         </w:rPr>
-        <w:t xml:space="preserve">Ithurbide, julien, </w:t>
+        <w:t xml:space="preserve">, </w:t>
+      </w:r>
+      <w:r>
+        <w:rPr>
+          <w:i w:val="0"/>
+          <w:color w:val="000000" w:themeColor="text1"/>
+        </w:rPr>
+        <w:t>pascal.benzonana@cpnv.ch, 024 / 55 + 76079</w:t>
+      </w:r>
+    </w:p>
+    <w:p>
+      <w:pPr>
+        <w:pStyle w:val="Help"/>
+        <w:rPr>
+          <w:i w:val="0"/>
+          <w:color w:val="000000" w:themeColor="text1"/>
+        </w:rPr>
+      </w:pPr>
+      <w:r>
+        <w:rPr>
+          <w:i w:val="0"/>
+          <w:color w:val="000000" w:themeColor="text1"/>
+        </w:rPr>
+        <w:t xml:space="preserve">Expert 2 : </w:t>
+      </w:r>
+      <w:proofErr w:type="spellStart"/>
+      <w:r>
+        <w:rPr>
+          <w:i w:val="0"/>
+          <w:color w:val="000000" w:themeColor="text1"/>
+        </w:rPr>
+        <w:t>Ithurbide</w:t>
+      </w:r>
+      <w:proofErr w:type="spellEnd"/>
+      <w:r>
+        <w:rPr>
+          <w:i w:val="0"/>
+          <w:color w:val="000000" w:themeColor="text1"/>
+        </w:rPr>
+        <w:t xml:space="preserve">, julien, </w:t>
       </w:r>
       <w:hyperlink r:id="rId10" w:history="1">
         <w:r>
@@ -3239,228 +3335,6 @@
         </w:rPr>
       </w:pPr>
     </w:p>
-    <w:tbl>
-      <w:tblPr>
-        <w:tblW w:w="0" w:type="auto"/>
-        <w:tblBorders>
-          <w:top w:val="single" w:sz="4" w:space="0" w:color="auto"/>
-          <w:left w:val="single" w:sz="4" w:space="0" w:color="auto"/>
-          <w:bottom w:val="single" w:sz="4" w:space="0" w:color="auto"/>
-          <w:right w:val="single" w:sz="4" w:space="0" w:color="auto"/>
-          <w:insideH w:val="single" w:sz="4" w:space="0" w:color="auto"/>
-          <w:insideV w:val="single" w:sz="4" w:space="0" w:color="auto"/>
-        </w:tblBorders>
-        <w:tblLook w:val="01E0" w:firstRow="1" w:lastRow="1" w:firstColumn="1" w:lastColumn="1" w:noHBand="0" w:noVBand="0"/>
-      </w:tblPr>
-      <w:tblGrid>
-        <w:gridCol w:w="3036"/>
-        <w:gridCol w:w="3012"/>
-        <w:gridCol w:w="3012"/>
-      </w:tblGrid>
-      <w:tr>
-        <w:tc>
-          <w:tcPr>
-            <w:tcW w:w="3070" w:type="dxa"/>
-          </w:tcPr>
-          <w:p>
-            <w:pPr>
-              <w:pStyle w:val="Help"/>
-            </w:pPr>
-          </w:p>
-        </w:tc>
-        <w:tc>
-          <w:tcPr>
-            <w:tcW w:w="3070" w:type="dxa"/>
-          </w:tcPr>
-          <w:p>
-            <w:pPr>
-              <w:pStyle w:val="Help"/>
-            </w:pPr>
-            <w:r>
-              <w:t>Eleve 1</w:t>
-            </w:r>
-          </w:p>
-        </w:tc>
-        <w:tc>
-          <w:tcPr>
-            <w:tcW w:w="3070" w:type="dxa"/>
-          </w:tcPr>
-          <w:p>
-            <w:pPr>
-              <w:pStyle w:val="Help"/>
-            </w:pPr>
-            <w:r>
-              <w:t>Eleve 2</w:t>
-            </w:r>
-          </w:p>
-        </w:tc>
-      </w:tr>
-      <w:tr>
-        <w:tc>
-          <w:tcPr>
-            <w:tcW w:w="3070" w:type="dxa"/>
-          </w:tcPr>
-          <w:p>
-            <w:pPr>
-              <w:pStyle w:val="Help"/>
-            </w:pPr>
-            <w:r>
-              <w:t>Partie administration</w:t>
-            </w:r>
-          </w:p>
-        </w:tc>
-        <w:tc>
-          <w:tcPr>
-            <w:tcW w:w="3070" w:type="dxa"/>
-          </w:tcPr>
-          <w:p>
-            <w:pPr>
-              <w:pStyle w:val="Help"/>
-            </w:pPr>
-            <w:r>
-              <w:t>X</w:t>
-            </w:r>
-          </w:p>
-        </w:tc>
-        <w:tc>
-          <w:tcPr>
-            <w:tcW w:w="3070" w:type="dxa"/>
-          </w:tcPr>
-          <w:p>
-            <w:pPr>
-              <w:pStyle w:val="Help"/>
-            </w:pPr>
-          </w:p>
-        </w:tc>
-      </w:tr>
-      <w:tr>
-        <w:tc>
-          <w:tcPr>
-            <w:tcW w:w="3070" w:type="dxa"/>
-          </w:tcPr>
-          <w:p>
-            <w:pPr>
-              <w:pStyle w:val="Help"/>
-            </w:pPr>
-            <w:r>
-              <w:t>Partie client</w:t>
-            </w:r>
-          </w:p>
-        </w:tc>
-        <w:tc>
-          <w:tcPr>
-            <w:tcW w:w="3070" w:type="dxa"/>
-          </w:tcPr>
-          <w:p>
-            <w:pPr>
-              <w:pStyle w:val="Help"/>
-            </w:pPr>
-          </w:p>
-        </w:tc>
-        <w:tc>
-          <w:tcPr>
-            <w:tcW w:w="3070" w:type="dxa"/>
-          </w:tcPr>
-          <w:p>
-            <w:pPr>
-              <w:pStyle w:val="Help"/>
-            </w:pPr>
-            <w:r>
-              <w:t>X</w:t>
-            </w:r>
-          </w:p>
-        </w:tc>
-      </w:tr>
-      <w:tr>
-        <w:tc>
-          <w:tcPr>
-            <w:tcW w:w="3070" w:type="dxa"/>
-          </w:tcPr>
-          <w:p>
-            <w:pPr>
-              <w:pStyle w:val="Help"/>
-            </w:pPr>
-            <w:r>
-              <w:t>…</w:t>
-            </w:r>
-          </w:p>
-        </w:tc>
-        <w:tc>
-          <w:tcPr>
-            <w:tcW w:w="3070" w:type="dxa"/>
-          </w:tcPr>
-          <w:p>
-            <w:pPr>
-              <w:pStyle w:val="Help"/>
-            </w:pPr>
-          </w:p>
-        </w:tc>
-        <w:tc>
-          <w:tcPr>
-            <w:tcW w:w="3070" w:type="dxa"/>
-          </w:tcPr>
-          <w:p>
-            <w:pPr>
-              <w:pStyle w:val="Help"/>
-            </w:pPr>
-          </w:p>
-        </w:tc>
-      </w:tr>
-      <w:tr>
-        <w:tc>
-          <w:tcPr>
-            <w:tcW w:w="3070" w:type="dxa"/>
-          </w:tcPr>
-          <w:p>
-            <w:pPr>
-              <w:pStyle w:val="Help"/>
-            </w:pPr>
-            <w:r>
-              <w:t>Maintenance Planning</w:t>
-            </w:r>
-          </w:p>
-        </w:tc>
-        <w:tc>
-          <w:tcPr>
-            <w:tcW w:w="3070" w:type="dxa"/>
-          </w:tcPr>
-          <w:p>
-            <w:pPr>
-              <w:pStyle w:val="Help"/>
-            </w:pPr>
-          </w:p>
-        </w:tc>
-        <w:tc>
-          <w:tcPr>
-            <w:tcW w:w="3070" w:type="dxa"/>
-          </w:tcPr>
-          <w:p>
-            <w:pPr>
-              <w:pStyle w:val="Help"/>
-            </w:pPr>
-            <w:r>
-              <w:t>X</w:t>
-            </w:r>
-          </w:p>
-        </w:tc>
-      </w:tr>
-    </w:tbl>
-    <w:p>
-      <w:pPr>
-        <w:pStyle w:val="Help"/>
-      </w:pPr>
-    </w:p>
-    <w:p>
-      <w:pPr>
-        <w:pStyle w:val="Help"/>
-      </w:pPr>
-      <w:r>
-        <w:t xml:space="preserve">Ces éléments peuvent être repris </w:t>
-      </w:r>
-      <w:r>
-        <w:t>de la fiche signalétique</w:t>
-      </w:r>
-    </w:p>
     <w:p>
       <w:pPr>
         <w:pStyle w:val="Titre2"/>
@@ -3479,71 +3353,192 @@
       </w:r>
       <w:bookmarkEnd w:id="3"/>
     </w:p>
-    <w:p>
-      <w:pPr>
-        <w:pStyle w:val="Help"/>
-      </w:pPr>
-      <w:r>
-        <w:t xml:space="preserve">Ce chapitre énumère les objectifs du projet. L'atteinte ou non </w:t>
-      </w:r>
-      <w:r>
-        <w:t>de c</w:t>
-      </w:r>
-      <w:r>
-        <w:t>eux-ci devr</w:t>
-      </w:r>
-      <w:r>
-        <w:t xml:space="preserve">a pouvoir être </w:t>
-      </w:r>
-      <w:r>
-        <w:t>évaluée</w:t>
-      </w:r>
-      <w:r>
-        <w:t xml:space="preserve"> à la fin du projet. </w:t>
-      </w:r>
-      <w:r>
-        <w:t>A ce stade, les objectifs ne</w:t>
-      </w:r>
-      <w:r>
-        <w:t xml:space="preserve"> s</w:t>
-      </w:r>
-      <w:bookmarkStart w:id="4" w:name="_GoBack"/>
+    <w:p/>
+    <w:p>
+      <w:pPr>
+        <w:pStyle w:val="Paragraphedeliste"/>
+        <w:numPr>
+          <w:ilvl w:val="0"/>
+          <w:numId w:val="26"/>
+        </w:numPr>
+      </w:pPr>
+      <w:r>
+        <w:t>Affiche aléatoire des questions dans le jeu.</w:t>
+      </w:r>
+    </w:p>
+    <w:p>
+      <w:pPr>
+        <w:pStyle w:val="Paragraphedeliste"/>
+        <w:numPr>
+          <w:ilvl w:val="0"/>
+          <w:numId w:val="26"/>
+        </w:numPr>
+      </w:pPr>
+      <w:r>
+        <w:t>Affiche une image cachée aléatoirement.</w:t>
+      </w:r>
+    </w:p>
+    <w:p>
+      <w:pPr>
+        <w:pStyle w:val="Paragraphedeliste"/>
+        <w:numPr>
+          <w:ilvl w:val="0"/>
+          <w:numId w:val="26"/>
+        </w:numPr>
+      </w:pPr>
+      <w:r>
+        <w:t>Vérification des réponses fausses et correctes au question.</w:t>
+      </w:r>
+    </w:p>
+    <w:p>
+      <w:pPr>
+        <w:pStyle w:val="Paragraphedeliste"/>
+        <w:numPr>
+          <w:ilvl w:val="0"/>
+          <w:numId w:val="26"/>
+        </w:numPr>
+      </w:pPr>
+      <w:r>
+        <w:t>Vérification si le nom entré correspond à l’image cachée.</w:t>
+      </w:r>
+    </w:p>
+    <w:p>
+      <w:pPr>
+        <w:pStyle w:val="Paragraphedeliste"/>
+        <w:numPr>
+          <w:ilvl w:val="0"/>
+          <w:numId w:val="26"/>
+        </w:numPr>
+      </w:pPr>
+      <w:r>
+        <w:t>Lecture du fichier des questions</w:t>
+      </w:r>
+      <w:r>
+        <w:t>.</w:t>
+      </w:r>
+    </w:p>
+    <w:p>
+      <w:pPr>
+        <w:pStyle w:val="Paragraphedeliste"/>
+        <w:numPr>
+          <w:ilvl w:val="0"/>
+          <w:numId w:val="26"/>
+        </w:numPr>
+      </w:pPr>
+      <w:r>
+        <w:t>Affichage d’une partie de l’image cachée aléatoirement.</w:t>
+      </w:r>
+    </w:p>
+    <w:p>
+      <w:pPr>
+        <w:pStyle w:val="Paragraphedeliste"/>
+        <w:numPr>
+          <w:ilvl w:val="0"/>
+          <w:numId w:val="26"/>
+        </w:numPr>
+      </w:pPr>
+      <w:r>
+        <w:t>Implémentation du joker 50/50.</w:t>
+      </w:r>
+    </w:p>
+    <w:p>
+      <w:pPr>
+        <w:pStyle w:val="Paragraphedeliste"/>
+        <w:numPr>
+          <w:ilvl w:val="0"/>
+          <w:numId w:val="26"/>
+        </w:numPr>
+      </w:pPr>
+      <w:r>
+        <w:t>Implémentation du joker Avis des autres joueurs.</w:t>
+      </w:r>
+    </w:p>
+    <w:p>
+      <w:pPr>
+        <w:pStyle w:val="Paragraphedeliste"/>
+        <w:numPr>
+          <w:ilvl w:val="0"/>
+          <w:numId w:val="26"/>
+        </w:numPr>
+      </w:pPr>
+      <w:r>
+        <w:t>Implémentation du bouton aide</w:t>
+      </w:r>
+    </w:p>
+    <w:p>
+      <w:pPr>
+        <w:pStyle w:val="Paragraphedeliste"/>
+        <w:numPr>
+          <w:ilvl w:val="0"/>
+          <w:numId w:val="26"/>
+        </w:numPr>
+      </w:pPr>
+      <w:r>
+        <w:t>Affichage du score</w:t>
+      </w:r>
+    </w:p>
+    <w:p>
+      <w:pPr>
+        <w:pStyle w:val="Paragraphedeliste"/>
+        <w:numPr>
+          <w:ilvl w:val="0"/>
+          <w:numId w:val="26"/>
+        </w:numPr>
+      </w:pPr>
+      <w:r>
+        <w:t>Affichage du nombre de question passée et restante</w:t>
+      </w:r>
+    </w:p>
+    <w:p>
+      <w:pPr>
+        <w:pStyle w:val="Paragraphedeliste"/>
+      </w:pPr>
+    </w:p>
+    <w:p>
+      <w:pPr>
+        <w:pStyle w:val="Titre1"/>
+      </w:pPr>
+      <w:bookmarkStart w:id="4" w:name="_Toc254354330"/>
+      <w:r>
+        <w:t>Analyse</w:t>
+      </w:r>
       <w:bookmarkEnd w:id="4"/>
-      <w:r>
-        <w:t>ont pas nécessairement SMART  I</w:t>
-      </w:r>
-      <w:r>
-        <w:t>l est par exemple acceptable d’avoir un objectif du genre « </w:t>
-      </w:r>
-      <w:r>
-        <w:t>L’application doit être très réactive » ; un tel objectif n’est pas mesurable mais il indique qu’une attention particulière doit être portée à la performance.</w:t>
-      </w:r>
-    </w:p>
-    <w:p>
-      <w:pPr>
-        <w:pStyle w:val="Help"/>
-      </w:pPr>
-      <w:r>
-        <w:t xml:space="preserve">Les objectifs pourront </w:t>
-      </w:r>
-      <w:r>
-        <w:t xml:space="preserve">éventuellement </w:t>
-      </w:r>
-      <w:r>
-        <w:t>être revus après l'analyse</w:t>
-      </w:r>
-    </w:p>
-    <w:p>
-      <w:pPr>
-        <w:pStyle w:val="Help"/>
-      </w:pPr>
-      <w:r>
-        <w:t xml:space="preserve">Ces éléments peuvent être repris </w:t>
-      </w:r>
-      <w:r>
-        <w:t>de la fiche signalétique</w:t>
-      </w:r>
-    </w:p>
+    </w:p>
+    <w:p>
+      <w:r>
+        <w:t>Programmer un jeu en C# sur la plateforme Visual Studio.</w:t>
+      </w:r>
+    </w:p>
+    <w:p>
+      <w:r>
+        <w:t>Le jeu contiendra des questions</w:t>
+      </w:r>
+      <w:r>
+        <w:t xml:space="preserve"> stockée dans un fichier Excel</w:t>
+      </w:r>
+      <w:r>
+        <w:t xml:space="preserve"> auxquelles il faudra répondre. Au fur et à mesure des réponses correcte une image se révèlera peut à peux. Pour remporter la partie il faudra deviner l’image.</w:t>
+      </w:r>
+    </w:p>
+    <w:p>
+      <w:r>
+        <w:t>Le joueur à accès à des jokers. Un joker 50/50 qui supprime deux réponses fausse pour que le choix soit plus facile. Ainsi qu’un joker qui montre les pourcentages pour chaque réponse des choix des autres joueurs précédents.</w:t>
+      </w:r>
+    </w:p>
+    <w:p>
+      <w:r>
+        <w:t>A n’importe quel moment de la partie le joueur peut essayer de trouver</w:t>
+      </w:r>
+      <w:r>
+        <w:t xml:space="preserve"> l’image en rentrant un nom.</w:t>
+      </w:r>
+    </w:p>
+    <w:p>
+      <w:r>
+        <w:t>Si le joueur perd trois fois, le programme indique qu’il a perdu est se ferme.</w:t>
+      </w:r>
+    </w:p>
+    <w:p/>
     <w:p>
       <w:pPr>
         <w:pStyle w:val="Titre2"/>
@@ -3552,123 +3547,111 @@
           <w:iCs/>
         </w:rPr>
       </w:pPr>
-      <w:bookmarkStart w:id="5" w:name="_Toc254354329"/>
+      <w:bookmarkStart w:id="5" w:name="_Toc25553307"/>
+      <w:bookmarkStart w:id="6" w:name="_Toc71691011"/>
+      <w:bookmarkStart w:id="7" w:name="_Toc254354331"/>
       <w:r>
         <w:rPr>
           <w:i w:val="0"/>
           <w:iCs/>
         </w:rPr>
-        <w:t>Planification</w:t>
-      </w:r>
+        <w:lastRenderedPageBreak/>
+        <w:t>Cahier des charges</w:t>
+      </w:r>
+      <w:bookmarkEnd w:id="5"/>
       <w:r>
         <w:rPr>
           <w:i w:val="0"/>
           <w:iCs/>
         </w:rPr>
-        <w:t xml:space="preserve"> initiale</w:t>
-      </w:r>
-      <w:bookmarkEnd w:id="5"/>
-    </w:p>
-    <w:p>
-      <w:pPr>
-        <w:pStyle w:val="Help"/>
-      </w:pPr>
-      <w:r>
-        <w:t>P</w:t>
-      </w:r>
-      <w:r>
-        <w:t xml:space="preserve">lanification </w:t>
-      </w:r>
-      <w:r>
-        <w:t xml:space="preserve">très globale </w:t>
-      </w:r>
-      <w:r>
-        <w:t>du projet</w:t>
-      </w:r>
-      <w:r>
-        <w:t xml:space="preserve"> qui sera</w:t>
-      </w:r>
-      <w:r>
-        <w:t xml:space="preserve"> revue après l'</w:t>
-      </w:r>
-      <w:r>
-        <w:t>a</w:t>
-      </w:r>
-      <w:r>
-        <w:t xml:space="preserve">nalyse. Cette planification sera présentée sous la forme d'un diagramme de Gantt </w:t>
-      </w:r>
-      <w:r>
-        <w:t>et/o</w:t>
-      </w:r>
-      <w:r>
-        <w:t>u de PERT (l'utilisation de MS P</w:t>
-      </w:r>
-      <w:r>
-        <w:t>roject est conseillée).</w:t>
-      </w:r>
-    </w:p>
-    <w:p>
-      <w:pPr>
-        <w:pStyle w:val="Help"/>
-      </w:pPr>
-      <w:r>
-        <w:t>Les dates de début, de fin et des étapes principales seront mises en évidence.</w:t>
-      </w:r>
-    </w:p>
-    <w:p>
-      <w:pPr>
-        <w:pStyle w:val="Help"/>
-      </w:pPr>
-      <w:r>
-        <w:t xml:space="preserve">Ces éléments peuvent être repris </w:t>
-      </w:r>
-      <w:r>
-        <w:t>de la fiche signalétique</w:t>
-      </w:r>
-    </w:p>
-    <w:p>
-      <w:pPr>
-        <w:pStyle w:val="Titre1"/>
-      </w:pPr>
-      <w:bookmarkStart w:id="6" w:name="_Toc254354330"/>
-      <w:r>
-        <w:t>Analyse</w:t>
+        <w:t xml:space="preserve"> détaillé</w:t>
       </w:r>
       <w:bookmarkEnd w:id="6"/>
-    </w:p>
-    <w:p>
-      <w:pPr>
-        <w:pStyle w:val="Help"/>
-      </w:pPr>
-      <w:bookmarkStart w:id="7" w:name="_Toc25553307"/>
-      <w:bookmarkStart w:id="8" w:name="_Toc71691011"/>
-      <w:r>
-        <w:t>L’analyse montre comment</w:t>
-      </w:r>
-      <w:r>
-        <w:t xml:space="preserve"> – à </w:t>
-      </w:r>
-      <w:r>
-        <w:t xml:space="preserve">partir </w:t>
-      </w:r>
-      <w:r>
-        <w:t>de ce qui a été défini précédemment – on compte procéder pour arriver à nos fins</w:t>
-      </w:r>
-      <w:r>
-        <w:t>.</w:t>
-      </w:r>
-    </w:p>
-    <w:p>
-      <w:pPr>
-        <w:pStyle w:val="Help"/>
-      </w:pPr>
-      <w:r>
-        <w:lastRenderedPageBreak/>
-        <w:t>L’analyse doit faire l’objet d’une revue avec le client ; on s’assure que l’on a bien co</w:t>
-      </w:r>
-      <w:r>
-        <w:t>mpris ce qu’il attend du projet.</w:t>
-      </w:r>
+      <w:bookmarkEnd w:id="7"/>
+    </w:p>
+    <w:p/>
+    <w:p>
+      <w:pPr>
+        <w:spacing w:after="120"/>
+        <w:jc w:val="both"/>
+      </w:pPr>
+      <w:bookmarkStart w:id="8" w:name="_Toc71691012"/>
+      <w:bookmarkStart w:id="9" w:name="_Toc254354332"/>
+      <w:r>
+        <w:t xml:space="preserve">Votre travail sera évalué sur les critères suivants : </w:t>
+      </w:r>
+    </w:p>
+    <w:p>
+      <w:pPr>
+        <w:pStyle w:val="Paragraphedeliste"/>
+        <w:numPr>
+          <w:ilvl w:val="0"/>
+          <w:numId w:val="27"/>
+        </w:numPr>
+        <w:spacing w:after="120"/>
+        <w:contextualSpacing w:val="0"/>
+        <w:jc w:val="both"/>
+      </w:pPr>
+      <w:r>
+        <w:t>Qualité fonctionnelle de l’application</w:t>
+      </w:r>
+    </w:p>
+    <w:p>
+      <w:pPr>
+        <w:pStyle w:val="Paragraphedeliste"/>
+        <w:numPr>
+          <w:ilvl w:val="0"/>
+          <w:numId w:val="27"/>
+        </w:numPr>
+        <w:spacing w:after="120"/>
+        <w:contextualSpacing w:val="0"/>
+        <w:jc w:val="both"/>
+      </w:pPr>
+      <w:r>
+        <w:t>Qualité du code source</w:t>
+      </w:r>
+    </w:p>
+    <w:p>
+      <w:pPr>
+        <w:pStyle w:val="Paragraphedeliste"/>
+        <w:numPr>
+          <w:ilvl w:val="0"/>
+          <w:numId w:val="27"/>
+        </w:numPr>
+        <w:spacing w:after="120"/>
+        <w:contextualSpacing w:val="0"/>
+        <w:jc w:val="both"/>
+      </w:pPr>
+      <w:r>
+        <w:t>Qualité de la documentation et de la présentation orale</w:t>
+      </w:r>
+    </w:p>
+    <w:p>
+      <w:pPr>
+        <w:pStyle w:val="Paragraphedeliste"/>
+        <w:numPr>
+          <w:ilvl w:val="0"/>
+          <w:numId w:val="27"/>
+        </w:numPr>
+        <w:spacing w:after="120"/>
+        <w:contextualSpacing w:val="0"/>
+        <w:jc w:val="both"/>
+      </w:pPr>
+      <w:r>
+        <w:t>Méthode de travail / répartition des tâches</w:t>
+      </w:r>
+    </w:p>
+    <w:p>
+      <w:pPr>
+        <w:pStyle w:val="Paragraphedeliste"/>
+        <w:numPr>
+          <w:ilvl w:val="0"/>
+          <w:numId w:val="27"/>
+        </w:numPr>
+        <w:spacing w:after="120"/>
+        <w:contextualSpacing w:val="0"/>
+        <w:jc w:val="both"/>
+      </w:pPr>
     </w:p>
     <w:p>
       <w:pPr>
@@ -3678,395 +3661,289 @@
           <w:iCs/>
         </w:rPr>
       </w:pPr>
-      <w:bookmarkStart w:id="9" w:name="_Toc254354331"/>
       <w:r>
         <w:rPr>
           <w:i w:val="0"/>
           <w:iCs/>
         </w:rPr>
-        <w:t>Cahier des charges</w:t>
-      </w:r>
-      <w:bookmarkEnd w:id="7"/>
-      <w:r>
+        <w:t>Stratégie de test</w:t>
+      </w:r>
+      <w:bookmarkEnd w:id="8"/>
+      <w:bookmarkEnd w:id="9"/>
+    </w:p>
+    <w:p>
+      <w:pPr>
+        <w:pStyle w:val="Help"/>
+      </w:pPr>
+      <w:r>
+        <w:rPr>
+          <w:noProof/>
+        </w:rPr>
+        <w:pict>
+          <v:shapetype id="_x0000_t75" coordsize="21600,21600" o:spt="75" o:preferrelative="t" path="m@4@5l@4@11@9@11@9@5xe" filled="f" stroked="f">
+            <v:stroke joinstyle="miter"/>
+            <v:formulas>
+              <v:f eqn="if lineDrawn pixelLineWidth 0"/>
+              <v:f eqn="sum @0 1 0"/>
+              <v:f eqn="sum 0 0 @1"/>
+              <v:f eqn="prod @2 1 2"/>
+              <v:f eqn="prod @3 21600 pixelWidth"/>
+              <v:f eqn="prod @3 21600 pixelHeight"/>
+              <v:f eqn="sum @0 0 1"/>
+              <v:f eqn="prod @6 1 2"/>
+              <v:f eqn="prod @7 21600 pixelWidth"/>
+              <v:f eqn="sum @8 21600 0"/>
+              <v:f eqn="prod @7 21600 pixelHeight"/>
+              <v:f eqn="sum @10 21600 0"/>
+            </v:formulas>
+            <v:path o:extrusionok="f" gradientshapeok="t" o:connecttype="rect"/>
+            <o:lock v:ext="edit" aspectratio="t"/>
+          </v:shapetype>
+          <v:shape id="_x0000_s1027" type="#_x0000_t75" style="position:absolute;margin-left:.35pt;margin-top:32.5pt;width:453pt;height:243pt;z-index:-251654656;mso-position-horizontal-relative:text;mso-position-vertical-relative:text;mso-width-relative:page;mso-height-relative:page" wrapcoords="-36 0 -36 21533 21600 21533 21600 0 -36 0">
+            <v:imagedata r:id="rId11" o:title="Stratégie de test"/>
+            <w10:wrap type="tight"/>
+          </v:shape>
+        </w:pict>
+      </w:r>
+    </w:p>
+    <w:p>
+      <w:pPr>
+        <w:pStyle w:val="Titre2"/>
         <w:rPr>
           <w:i w:val="0"/>
           <w:iCs/>
         </w:rPr>
-        <w:t xml:space="preserve"> détaillé</w:t>
-      </w:r>
-      <w:bookmarkEnd w:id="8"/>
-      <w:bookmarkEnd w:id="9"/>
-    </w:p>
-    <w:p>
-      <w:pPr>
-        <w:pStyle w:val="Help"/>
-      </w:pPr>
-      <w:r>
-        <w:t xml:space="preserve">Le cahier des charges </w:t>
-      </w:r>
-      <w:r>
-        <w:t>détaillé</w:t>
-      </w:r>
-      <w:r>
-        <w:t>:</w:t>
-      </w:r>
-    </w:p>
-    <w:p>
-      <w:pPr>
-        <w:pStyle w:val="Help"/>
-        <w:numPr>
-          <w:ilvl w:val="0"/>
-          <w:numId w:val="15"/>
-        </w:numPr>
-      </w:pPr>
-      <w:r>
-        <w:t>Modèle conceptuel de données (MCD) – et ceci même si le projet ne comporte pas de base de données !</w:t>
-      </w:r>
-    </w:p>
-    <w:p>
-      <w:pPr>
-        <w:pStyle w:val="Help"/>
-        <w:numPr>
-          <w:ilvl w:val="0"/>
-          <w:numId w:val="15"/>
-        </w:numPr>
-      </w:pPr>
-      <w:r>
-        <w:t>Maquettes d’interface utilisateur.</w:t>
-      </w:r>
-      <w:r>
-        <w:t xml:space="preserve"> A ce stade il ne doit pas y avoir de détails ; il s’agit de montrer le nombre d’écrans/fenêtres différents, les informations qu’ils contiendront et leur organisation générale</w:t>
-      </w:r>
-    </w:p>
-    <w:p>
-      <w:pPr>
-        <w:pStyle w:val="Help"/>
-        <w:numPr>
-          <w:ilvl w:val="0"/>
-          <w:numId w:val="15"/>
-        </w:numPr>
-      </w:pPr>
-      <w:r>
-        <w:t>Cas d’utilisation et scénarios</w:t>
-      </w:r>
-    </w:p>
-    <w:p>
-      <w:pPr>
-        <w:pStyle w:val="Help"/>
-        <w:numPr>
-          <w:ilvl w:val="0"/>
-          <w:numId w:val="15"/>
-        </w:numPr>
-      </w:pPr>
-      <w:r>
-        <w:t>Une première liste d’o</w:t>
-      </w:r>
-      <w:r>
-        <w:t>bjectifs SMART</w:t>
-      </w:r>
-      <w:r>
-        <w:t>. Il est clair qu’à ce stade du projet il n’est pas possible d’avoir la liste complète des objectifs</w:t>
-      </w:r>
-    </w:p>
-    <w:p>
-      <w:pPr>
-        <w:pStyle w:val="Titre2"/>
+      </w:pPr>
+      <w:bookmarkStart w:id="10" w:name="_Toc254354334"/>
+      <w:r>
         <w:rPr>
           <w:i w:val="0"/>
           <w:iCs/>
         </w:rPr>
-      </w:pPr>
-      <w:bookmarkStart w:id="10" w:name="_Toc71691012"/>
-      <w:bookmarkStart w:id="11" w:name="_Toc254354332"/>
-      <w:r>
+        <w:t>Planification</w:t>
+      </w:r>
+      <w:bookmarkEnd w:id="10"/>
+    </w:p>
+    <w:p/>
+    <w:p>
+      <w:pPr>
+        <w:pStyle w:val="Help"/>
+        <w:rPr>
+          <w:i w:val="0"/>
+          <w:color w:val="auto"/>
+        </w:rPr>
+      </w:pPr>
+      <w:r>
+        <w:rPr>
+          <w:i w:val="0"/>
+          <w:color w:val="auto"/>
+        </w:rPr>
+        <w:t>Voir le GitHub dans l’onglet Projet</w:t>
+      </w:r>
+    </w:p>
+    <w:p>
+      <w:pPr>
+        <w:pStyle w:val="Help"/>
+        <w:rPr>
+          <w:i w:val="0"/>
+          <w:color w:val="auto"/>
+        </w:rPr>
+      </w:pPr>
+    </w:p>
+    <w:p>
+      <w:pPr>
+        <w:pStyle w:val="Help"/>
+        <w:rPr>
+          <w:i w:val="0"/>
+          <w:color w:val="auto"/>
+        </w:rPr>
+      </w:pPr>
+      <w:r>
+        <w:rPr>
+          <w:i w:val="0"/>
+          <w:color w:val="auto"/>
+        </w:rPr>
+        <w:t>https://github.com/WilliamWHN/LesDouzeCoupsMidi/projects</w:t>
+      </w:r>
+    </w:p>
+    <w:p>
+      <w:pPr>
+        <w:pStyle w:val="Help"/>
+        <w:rPr>
+          <w:i w:val="0"/>
+          <w:color w:val="auto"/>
+        </w:rPr>
+      </w:pPr>
+    </w:p>
+    <w:p>
+      <w:pPr>
+        <w:pStyle w:val="Help"/>
+        <w:rPr>
+          <w:i w:val="0"/>
+          <w:color w:val="auto"/>
+        </w:rPr>
+      </w:pPr>
+    </w:p>
+    <w:p>
+      <w:pPr>
+        <w:pStyle w:val="Help"/>
+        <w:rPr>
+          <w:i w:val="0"/>
+          <w:color w:val="auto"/>
+        </w:rPr>
+      </w:pPr>
+    </w:p>
+    <w:p>
+      <w:pPr>
+        <w:pStyle w:val="Help"/>
+        <w:rPr>
+          <w:i w:val="0"/>
+          <w:color w:val="auto"/>
+        </w:rPr>
+      </w:pPr>
+      <w:r>
+        <w:rPr>
+          <w:noProof/>
+        </w:rPr>
+        <w:lastRenderedPageBreak/>
+        <w:pict>
+          <v:shape id="_x0000_s1028" type="#_x0000_t75" style="position:absolute;margin-left:.35pt;margin-top:70pt;width:453.75pt;height:210pt;z-index:-251652608;mso-position-horizontal-relative:text;mso-position-vertical-relative:text;mso-width-relative:page;mso-height-relative:page" wrapcoords="-36 0 -36 21523 21600 21523 21600 0 -36 0">
+            <v:imagedata r:id="rId12" o:title="MCD"/>
+            <w10:wrap type="tight"/>
+          </v:shape>
+        </w:pict>
+      </w:r>
+    </w:p>
+    <w:p>
+      <w:pPr>
+        <w:pStyle w:val="Titre2"/>
         <w:rPr>
           <w:i w:val="0"/>
           <w:iCs/>
         </w:rPr>
-        <w:t>Stratégie de test</w:t>
-      </w:r>
-      <w:bookmarkEnd w:id="10"/>
-      <w:bookmarkEnd w:id="11"/>
-    </w:p>
-    <w:p>
-      <w:pPr>
-        <w:pStyle w:val="Help"/>
-      </w:pPr>
-      <w:r>
-        <w:t xml:space="preserve">Décrire la stratégie globale de test: </w:t>
-      </w:r>
-    </w:p>
-    <w:p>
-      <w:pPr>
-        <w:pStyle w:val="Help"/>
-        <w:numPr>
-          <w:ilvl w:val="0"/>
-          <w:numId w:val="16"/>
-        </w:numPr>
-      </w:pPr>
-      <w:r>
-        <w:t xml:space="preserve">Types de </w:t>
-      </w:r>
-      <w:r>
-        <w:t>tests et ordre dans lequel ils seront effectués.</w:t>
-      </w:r>
-    </w:p>
-    <w:p>
-      <w:pPr>
-        <w:pStyle w:val="Help"/>
-        <w:numPr>
-          <w:ilvl w:val="0"/>
-          <w:numId w:val="16"/>
-        </w:numPr>
-      </w:pPr>
-      <w:r>
-        <w:t>l</w:t>
-      </w:r>
-      <w:r>
-        <w:t>es moyens à mettre en œuvre</w:t>
-      </w:r>
-      <w:r>
-        <w:t>.</w:t>
-      </w:r>
-    </w:p>
-    <w:p>
-      <w:pPr>
-        <w:pStyle w:val="Help"/>
-        <w:numPr>
-          <w:ilvl w:val="0"/>
-          <w:numId w:val="16"/>
-        </w:numPr>
-      </w:pPr>
-      <w:r>
-        <w:t>d</w:t>
-      </w:r>
-      <w:r>
-        <w:t>onnées de test à prévoir (données réelles </w:t>
-      </w:r>
-      <w:r>
-        <w:t xml:space="preserve">fournies par le client </w:t>
-      </w:r>
-      <w:r>
-        <w:t>?)</w:t>
-      </w:r>
-      <w:r>
-        <w:t>.</w:t>
-      </w:r>
-    </w:p>
-    <w:p>
-      <w:pPr>
-        <w:pStyle w:val="Help"/>
-        <w:numPr>
-          <w:ilvl w:val="0"/>
-          <w:numId w:val="16"/>
-        </w:numPr>
-      </w:pPr>
-      <w:r>
-        <w:t>les testeurs extérieurs éventuels.</w:t>
-      </w:r>
-    </w:p>
-    <w:p>
-      <w:pPr>
-        <w:pStyle w:val="Titre2"/>
+      </w:pPr>
+      <w:r>
         <w:rPr>
           <w:i w:val="0"/>
           <w:iCs/>
         </w:rPr>
-      </w:pPr>
-      <w:bookmarkStart w:id="12" w:name="_Toc254354334"/>
-      <w:r>
+        <w:t>MCD</w:t>
+      </w:r>
+    </w:p>
+    <w:p/>
+    <w:p>
+      <w:pPr>
+        <w:pStyle w:val="Titre2"/>
         <w:rPr>
           <w:i w:val="0"/>
           <w:iCs/>
         </w:rPr>
-        <w:t>Planification</w:t>
-      </w:r>
-      <w:bookmarkEnd w:id="12"/>
-    </w:p>
-    <w:p>
-      <w:pPr>
-        <w:pStyle w:val="Help"/>
-      </w:pPr>
-      <w:r>
-        <w:t>Révision de la planification initiale (Gantt) du projet :</w:t>
-      </w:r>
-    </w:p>
-    <w:p>
-      <w:pPr>
-        <w:pStyle w:val="Help"/>
-        <w:numPr>
-          <w:ilvl w:val="0"/>
-          <w:numId w:val="17"/>
-        </w:numPr>
-      </w:pPr>
-      <w:r>
-        <w:t xml:space="preserve">planning indiquant les dates de début et de fin ainsi que </w:t>
-      </w:r>
-      <w:r>
-        <w:t>les divers jalons</w:t>
-      </w:r>
-      <w:r>
-        <w:t xml:space="preserve"> </w:t>
-      </w:r>
-      <w:r>
-        <w:t>du projet</w:t>
-      </w:r>
-      <w:r>
-        <w:t>.</w:t>
-      </w:r>
-    </w:p>
-    <w:p>
-      <w:pPr>
-        <w:pStyle w:val="Help"/>
-        <w:numPr>
-          <w:ilvl w:val="0"/>
-          <w:numId w:val="17"/>
-        </w:numPr>
-      </w:pPr>
-      <w:r>
-        <w:t>Listes des tâches, durées et interdépendances</w:t>
-      </w:r>
-      <w:r>
-        <w:t>.</w:t>
-      </w:r>
-    </w:p>
-    <w:p>
-      <w:pPr>
-        <w:pStyle w:val="Help"/>
-      </w:pPr>
-      <w:r>
-        <w:t xml:space="preserve">Il s’agit </w:t>
-      </w:r>
-      <w:r>
-        <w:t>ici</w:t>
-      </w:r>
-      <w:r>
-        <w:t xml:space="preserve"> </w:t>
-      </w:r>
-      <w:r>
-        <w:t xml:space="preserve">de détailler la planification </w:t>
-      </w:r>
-      <w:r>
-        <w:rPr>
-          <w:bCs/>
-        </w:rPr>
-        <w:t>initiale</w:t>
-      </w:r>
-      <w:r>
-        <w:rPr>
-          <w:bCs/>
-        </w:rPr>
-        <w:t xml:space="preserve"> du projet</w:t>
-      </w:r>
-      <w:r>
-        <w:t>.</w:t>
-      </w:r>
-      <w:r>
-        <w:t xml:space="preserve"> </w:t>
-      </w:r>
-      <w:r>
-        <w:br/>
-      </w:r>
-      <w:r>
-        <w:t xml:space="preserve">Elle </w:t>
-      </w:r>
-      <w:r>
-        <w:t xml:space="preserve">sera </w:t>
-      </w:r>
-      <w:r>
-        <w:t xml:space="preserve"> ensuite affinée </w:t>
-      </w:r>
-      <w:r>
-        <w:t xml:space="preserve">(ajout/suppressions de tâches, durées…). </w:t>
-      </w:r>
-      <w:r>
-        <w:t xml:space="preserve">Si les délais doivent être ensuite modifiés, le responsable de projet doit être avisé, et les raisons doivent être </w:t>
-      </w:r>
-      <w:r>
-        <w:t>expliqués</w:t>
-      </w:r>
-      <w:r>
-        <w:t xml:space="preserve"> dans l’historique.</w:t>
-      </w:r>
-    </w:p>
-    <w:p>
-      <w:pPr>
-        <w:pStyle w:val="Titre2"/>
+      </w:pPr>
+      <w:r>
+        <w:rPr>
+          <w:noProof/>
+        </w:rPr>
+        <w:pict>
+          <v:shape id="_x0000_s1029" type="#_x0000_t75" style="position:absolute;left:0;text-align:left;margin-left:-17.65pt;margin-top:281.7pt;width:453pt;height:329.25pt;z-index:-251650560;mso-position-horizontal-relative:text;mso-position-vertical-relative:text;mso-width-relative:page;mso-height-relative:page" wrapcoords="-36 0 -36 21551 21600 21551 21600 0 -36 0">
+            <v:imagedata r:id="rId13" o:title="Uses cases"/>
+            <w10:wrap type="tight"/>
+          </v:shape>
+        </w:pict>
+      </w:r>
+      <w:r>
         <w:rPr>
           <w:i w:val="0"/>
           <w:iCs/>
         </w:rPr>
-      </w:pPr>
-      <w:bookmarkStart w:id="13" w:name="_Toc254354335"/>
-      <w:r>
+        <w:t>Uses cases</w:t>
+      </w:r>
+    </w:p>
+    <w:p/>
+    <w:p>
+      <w:pPr>
+        <w:pStyle w:val="Help"/>
+        <w:rPr>
+          <w:i w:val="0"/>
+          <w:color w:val="auto"/>
+        </w:rPr>
+      </w:pPr>
+    </w:p>
+    <w:p>
+      <w:pPr>
+        <w:pStyle w:val="Titre2"/>
         <w:rPr>
           <w:i w:val="0"/>
           <w:iCs/>
         </w:rPr>
-        <w:t>Historique</w:t>
-      </w:r>
-      <w:bookmarkEnd w:id="13"/>
-    </w:p>
-    <w:p>
-      <w:pPr>
-        <w:pStyle w:val="Help"/>
-      </w:pPr>
-      <w:r>
-        <w:t xml:space="preserve">Pour le cahier des charges: lister toutes les modifications </w:t>
-      </w:r>
-      <w:r>
-        <w:t>(</w:t>
-      </w:r>
-      <w:r>
-        <w:t>demandées par le client</w:t>
-      </w:r>
-      <w:r>
-        <w:t xml:space="preserve"> ou</w:t>
-      </w:r>
-      <w:r>
-        <w:t xml:space="preserve"> décidées pour d'autres raisons</w:t>
-      </w:r>
-      <w:r>
-        <w:t>).</w:t>
-      </w:r>
-    </w:p>
-    <w:p>
-      <w:pPr>
-        <w:pStyle w:val="Titre1"/>
-        <w:tabs>
-          <w:tab w:val="num" w:pos="360"/>
-        </w:tabs>
-      </w:pPr>
-      <w:bookmarkStart w:id="14" w:name="_Toc254354336"/>
-      <w:r>
-        <w:t>C</w:t>
-      </w:r>
-      <w:r>
-        <w:t>onception</w:t>
-      </w:r>
-      <w:bookmarkEnd w:id="14"/>
-    </w:p>
-    <w:p>
-      <w:pPr>
-        <w:pStyle w:val="Titre2"/>
+      </w:pPr>
+      <w:r>
         <w:rPr>
           <w:i w:val="0"/>
           <w:iCs/>
         </w:rPr>
-      </w:pPr>
-      <w:bookmarkStart w:id="15" w:name="_Toc25553314"/>
-      <w:bookmarkStart w:id="16" w:name="_Toc71691019"/>
-      <w:bookmarkStart w:id="17" w:name="_Toc254354337"/>
-      <w:r>
+        <w:lastRenderedPageBreak/>
+        <w:t>Maquette</w:t>
+      </w:r>
+    </w:p>
+    <w:p>
+      <w:bookmarkStart w:id="11" w:name="_GoBack"/>
+      <w:bookmarkEnd w:id="11"/>
+    </w:p>
+    <w:p>
+      <w:r>
+        <w:pict>
+          <v:shape id="_x0000_i1056" type="#_x0000_t75" style="width:452.95pt;height:327.35pt">
+            <v:imagedata r:id="rId14" o:title="Maquette plateau de jeu"/>
+          </v:shape>
+        </w:pict>
+      </w:r>
+    </w:p>
+    <w:p>
+      <w:pPr>
+        <w:pStyle w:val="Help"/>
+        <w:rPr>
+          <w:i w:val="0"/>
+          <w:color w:val="auto"/>
+        </w:rPr>
+      </w:pPr>
+    </w:p>
+    <w:p>
+      <w:pPr>
+        <w:pStyle w:val="Titre1"/>
+        <w:tabs>
+          <w:tab w:val="num" w:pos="360"/>
+        </w:tabs>
+      </w:pPr>
+      <w:bookmarkStart w:id="12" w:name="_Toc254354336"/>
+      <w:r>
+        <w:t>C</w:t>
+      </w:r>
+      <w:r>
+        <w:t>onception</w:t>
+      </w:r>
+      <w:bookmarkEnd w:id="12"/>
+    </w:p>
+    <w:p>
+      <w:pPr>
+        <w:pStyle w:val="Titre2"/>
         <w:rPr>
           <w:i w:val="0"/>
           <w:iCs/>
         </w:rPr>
+      </w:pPr>
+      <w:bookmarkStart w:id="13" w:name="_Toc25553314"/>
+      <w:bookmarkStart w:id="14" w:name="_Toc71691019"/>
+      <w:bookmarkStart w:id="15" w:name="_Toc254354337"/>
+      <w:r>
+        <w:rPr>
+          <w:i w:val="0"/>
+          <w:iCs/>
+        </w:rPr>
         <w:t>Dossier de conception</w:t>
       </w:r>
+      <w:bookmarkEnd w:id="13"/>
+      <w:bookmarkEnd w:id="14"/>
       <w:bookmarkEnd w:id="15"/>
-      <w:bookmarkEnd w:id="16"/>
-      <w:bookmarkEnd w:id="17"/>
     </w:p>
     <w:p>
       <w:pPr>
@@ -4085,8 +3962,13 @@
         <w:t>s</w:t>
       </w:r>
       <w:r>
-        <w:t xml:space="preserve"> de conception:</w:t>
-      </w:r>
+        <w:t xml:space="preserve"> de </w:t>
+      </w:r>
+      <w:proofErr w:type="gramStart"/>
+      <w:r>
+        <w:t>conception:</w:t>
+      </w:r>
+      <w:proofErr w:type="gramEnd"/>
     </w:p>
     <w:p>
       <w:pPr>
@@ -4096,8 +3978,13 @@
           <w:numId w:val="18"/>
         </w:numPr>
       </w:pPr>
-      <w:r>
-        <w:t>le choix du matériel HW</w:t>
+      <w:proofErr w:type="gramStart"/>
+      <w:r>
+        <w:t>le</w:t>
+      </w:r>
+      <w:proofErr w:type="gramEnd"/>
+      <w:r>
+        <w:t xml:space="preserve"> choix du matériel HW</w:t>
       </w:r>
     </w:p>
     <w:p>
@@ -4108,8 +3995,13 @@
           <w:numId w:val="18"/>
         </w:numPr>
       </w:pPr>
-      <w:r>
-        <w:t xml:space="preserve">le choix des systèmes d'exploitation pour la réalisation </w:t>
+      <w:proofErr w:type="gramStart"/>
+      <w:r>
+        <w:t>le</w:t>
+      </w:r>
+      <w:proofErr w:type="gramEnd"/>
+      <w:r>
+        <w:t xml:space="preserve"> choix des systèmes d'exploitation pour la réalisation </w:t>
       </w:r>
       <w:r>
         <w:rPr>
@@ -4129,8 +4021,13 @@
           <w:numId w:val="18"/>
         </w:numPr>
       </w:pPr>
-      <w:r>
-        <w:t xml:space="preserve">le choix des outils logiciels pour la réalisation </w:t>
+      <w:proofErr w:type="gramStart"/>
+      <w:r>
+        <w:t>le</w:t>
+      </w:r>
+      <w:proofErr w:type="gramEnd"/>
+      <w:r>
+        <w:t xml:space="preserve"> choix des outils logiciels pour la réalisation </w:t>
       </w:r>
       <w:r>
         <w:rPr>
@@ -4150,11 +4047,16 @@
           <w:numId w:val="18"/>
         </w:numPr>
       </w:pPr>
+      <w:proofErr w:type="gramStart"/>
       <w:r>
         <w:t>b</w:t>
       </w:r>
       <w:r>
-        <w:t xml:space="preserve">ases de données: décrire le modèle </w:t>
+        <w:t>ases</w:t>
+      </w:r>
+      <w:proofErr w:type="gramEnd"/>
+      <w:r>
+        <w:t xml:space="preserve"> de données: décrire le modèle </w:t>
       </w:r>
       <w:r>
         <w:t>logique</w:t>
@@ -4177,15 +4079,25 @@
           <w:numId w:val="18"/>
         </w:numPr>
       </w:pPr>
-      <w:r>
-        <w:t xml:space="preserve">programmation et scripts: </w:t>
+      <w:proofErr w:type="gramStart"/>
+      <w:r>
+        <w:t>programmation</w:t>
+      </w:r>
+      <w:proofErr w:type="gramEnd"/>
+      <w:r>
+        <w:t xml:space="preserve"> et scripts: </w:t>
       </w:r>
       <w:r>
         <w:t>D</w:t>
       </w:r>
       <w:r>
-        <w:t>écoupage modulaire, entrées-sorties des modules, pseudo-code</w:t>
-      </w:r>
+        <w:t xml:space="preserve">écoupage modulaire, entrées-sorties des modules, </w:t>
+      </w:r>
+      <w:proofErr w:type="spellStart"/>
+      <w:r>
+        <w:t>pseudo-code</w:t>
+      </w:r>
+      <w:proofErr w:type="spellEnd"/>
       <w:r>
         <w:t xml:space="preserve"> ou organigramme.</w:t>
       </w:r>
@@ -4242,17 +4154,16 @@
           <w:tab w:val="num" w:pos="360"/>
         </w:tabs>
       </w:pPr>
-      <w:bookmarkStart w:id="18" w:name="_Toc71703259"/>
-      <w:bookmarkStart w:id="19" w:name="_Toc254354338"/>
-      <w:r>
-        <w:lastRenderedPageBreak/>
+      <w:bookmarkStart w:id="16" w:name="_Toc71703259"/>
+      <w:bookmarkStart w:id="17" w:name="_Toc254354338"/>
+      <w:r>
         <w:t>R</w:t>
       </w:r>
-      <w:bookmarkEnd w:id="18"/>
+      <w:bookmarkEnd w:id="16"/>
       <w:r>
         <w:t>éalisation</w:t>
       </w:r>
-      <w:bookmarkEnd w:id="19"/>
+      <w:bookmarkEnd w:id="17"/>
     </w:p>
     <w:p>
       <w:pPr>
@@ -4262,10 +4173,10 @@
           <w:iCs/>
         </w:rPr>
       </w:pPr>
-      <w:bookmarkStart w:id="20" w:name="_Toc25553317"/>
-      <w:bookmarkStart w:id="21" w:name="_Toc71691022"/>
-      <w:bookmarkStart w:id="22" w:name="_Ref254352701"/>
-      <w:bookmarkStart w:id="23" w:name="_Toc254354339"/>
+      <w:bookmarkStart w:id="18" w:name="_Toc25553317"/>
+      <w:bookmarkStart w:id="19" w:name="_Toc71691022"/>
+      <w:bookmarkStart w:id="20" w:name="_Ref254352701"/>
+      <w:bookmarkStart w:id="21" w:name="_Toc254354339"/>
       <w:r>
         <w:rPr>
           <w:i w:val="0"/>
@@ -4273,10 +4184,10 @@
         </w:rPr>
         <w:t>Dossier de réalisation</w:t>
       </w:r>
+      <w:bookmarkEnd w:id="18"/>
+      <w:bookmarkEnd w:id="19"/>
       <w:bookmarkEnd w:id="20"/>
       <w:bookmarkEnd w:id="21"/>
-      <w:bookmarkEnd w:id="22"/>
-      <w:bookmarkEnd w:id="23"/>
     </w:p>
     <w:p>
       <w:pPr>
@@ -4294,8 +4205,13 @@
           <w:numId w:val="19"/>
         </w:numPr>
       </w:pPr>
-      <w:r>
-        <w:t xml:space="preserve">les </w:t>
+      <w:proofErr w:type="gramStart"/>
+      <w:r>
+        <w:t>les</w:t>
+      </w:r>
+      <w:proofErr w:type="gramEnd"/>
+      <w:r>
+        <w:t xml:space="preserve"> </w:t>
       </w:r>
       <w:r>
         <w:t>dossiers</w:t>
@@ -4312,8 +4228,14 @@
           <w:numId w:val="19"/>
         </w:numPr>
       </w:pPr>
-      <w:r>
-        <w:t>la liste de tous les fichiers et une rapide description de leur contenu (des noms qui parlent !)</w:t>
+      <w:proofErr w:type="gramStart"/>
+      <w:r>
+        <w:lastRenderedPageBreak/>
+        <w:t>la</w:t>
+      </w:r>
+      <w:proofErr w:type="gramEnd"/>
+      <w:r>
+        <w:t xml:space="preserve"> liste de tous les fichiers et une rapide description de leur contenu (des noms qui parlent !)</w:t>
       </w:r>
     </w:p>
     <w:p>
@@ -4324,8 +4246,13 @@
           <w:numId w:val="19"/>
         </w:numPr>
       </w:pPr>
-      <w:r>
-        <w:t>les versions des systèmes d'exploitation et des outils logiciels</w:t>
+      <w:proofErr w:type="gramStart"/>
+      <w:r>
+        <w:t>les</w:t>
+      </w:r>
+      <w:proofErr w:type="gramEnd"/>
+      <w:r>
+        <w:t xml:space="preserve"> versions des systèmes d'exploitation et des outils logiciels</w:t>
       </w:r>
     </w:p>
     <w:p>
@@ -4336,8 +4263,13 @@
           <w:numId w:val="19"/>
         </w:numPr>
       </w:pPr>
-      <w:r>
-        <w:t>la description exacte du matériel</w:t>
+      <w:proofErr w:type="gramStart"/>
+      <w:r>
+        <w:t>la</w:t>
+      </w:r>
+      <w:proofErr w:type="gramEnd"/>
+      <w:r>
+        <w:t xml:space="preserve"> description exacte du matériel</w:t>
       </w:r>
     </w:p>
     <w:p>
@@ -4348,8 +4280,13 @@
           <w:numId w:val="19"/>
         </w:numPr>
       </w:pPr>
-      <w:r>
-        <w:t>le numé</w:t>
+      <w:proofErr w:type="gramStart"/>
+      <w:r>
+        <w:t>le</w:t>
+      </w:r>
+      <w:proofErr w:type="gramEnd"/>
+      <w:r>
+        <w:t xml:space="preserve"> numé</w:t>
       </w:r>
       <w:r>
         <w:t xml:space="preserve">ro de version de votre produit </w:t>
@@ -4369,8 +4306,13 @@
           <w:u w:val="single"/>
         </w:rPr>
       </w:pPr>
-      <w:r>
-        <w:t xml:space="preserve">programmation et scripts: librairies externes, </w:t>
+      <w:proofErr w:type="gramStart"/>
+      <w:r>
+        <w:t>programmation</w:t>
+      </w:r>
+      <w:proofErr w:type="gramEnd"/>
+      <w:r>
+        <w:t xml:space="preserve"> et scripts: librairies externes, </w:t>
       </w:r>
       <w:r>
         <w:t xml:space="preserve">comment reconstruire l’application </w:t>
@@ -4407,9 +4349,9 @@
           <w:iCs/>
         </w:rPr>
       </w:pPr>
-      <w:bookmarkStart w:id="24" w:name="_Toc25553321"/>
-      <w:bookmarkStart w:id="25" w:name="_Toc71691025"/>
-      <w:bookmarkStart w:id="26" w:name="_Toc254354340"/>
+      <w:bookmarkStart w:id="22" w:name="_Toc25553321"/>
+      <w:bookmarkStart w:id="23" w:name="_Toc71691025"/>
+      <w:bookmarkStart w:id="24" w:name="_Toc254354340"/>
       <w:r>
         <w:rPr>
           <w:i w:val="0"/>
@@ -4417,7 +4359,7 @@
         </w:rPr>
         <w:t>Description des test</w:t>
       </w:r>
-      <w:bookmarkEnd w:id="24"/>
+      <w:bookmarkEnd w:id="22"/>
       <w:r>
         <w:rPr>
           <w:i w:val="0"/>
@@ -4425,16 +4367,21 @@
         </w:rPr>
         <w:t>s effectués</w:t>
       </w:r>
-      <w:bookmarkEnd w:id="25"/>
-      <w:bookmarkEnd w:id="26"/>
+      <w:bookmarkEnd w:id="23"/>
+      <w:bookmarkEnd w:id="24"/>
     </w:p>
     <w:p>
       <w:pPr>
         <w:pStyle w:val="Help"/>
       </w:pPr>
       <w:r>
-        <w:t>Pour chaque partie testée de votre projet, il faut décrire:</w:t>
-      </w:r>
+        <w:t xml:space="preserve">Pour chaque partie testée de votre projet, il faut </w:t>
+      </w:r>
+      <w:proofErr w:type="gramStart"/>
+      <w:r>
+        <w:t>décrire:</w:t>
+      </w:r>
+      <w:proofErr w:type="gramEnd"/>
     </w:p>
     <w:p>
       <w:pPr>
@@ -4444,8 +4391,13 @@
           <w:numId w:val="20"/>
         </w:numPr>
       </w:pPr>
-      <w:r>
-        <w:t>les conditions exactes de chaque test</w:t>
+      <w:proofErr w:type="gramStart"/>
+      <w:r>
+        <w:t>les</w:t>
+      </w:r>
+      <w:proofErr w:type="gramEnd"/>
+      <w:r>
+        <w:t xml:space="preserve"> conditions exactes de chaque test</w:t>
       </w:r>
     </w:p>
     <w:p>
@@ -4456,8 +4408,13 @@
           <w:numId w:val="20"/>
         </w:numPr>
       </w:pPr>
-      <w:r>
-        <w:t>les preuves de test (papier ou fichier)</w:t>
+      <w:proofErr w:type="gramStart"/>
+      <w:r>
+        <w:t>les</w:t>
+      </w:r>
+      <w:proofErr w:type="gramEnd"/>
+      <w:r>
+        <w:t xml:space="preserve"> preuves de test (papier ou fichier)</w:t>
       </w:r>
     </w:p>
     <w:p>
@@ -4468,8 +4425,13 @@
           <w:numId w:val="20"/>
         </w:numPr>
       </w:pPr>
-      <w:r>
-        <w:t xml:space="preserve">tests sans preuve: fournir au moins une description </w:t>
+      <w:proofErr w:type="gramStart"/>
+      <w:r>
+        <w:t>tests</w:t>
+      </w:r>
+      <w:proofErr w:type="gramEnd"/>
+      <w:r>
+        <w:t xml:space="preserve"> sans preuve: fournir au moins une description </w:t>
       </w:r>
     </w:p>
     <w:p>
@@ -4480,9 +4442,9 @@
           <w:iCs/>
         </w:rPr>
       </w:pPr>
-      <w:bookmarkStart w:id="27" w:name="_Toc25553322"/>
-      <w:bookmarkStart w:id="28" w:name="_Toc71691026"/>
-      <w:bookmarkStart w:id="29" w:name="_Toc254354341"/>
+      <w:bookmarkStart w:id="25" w:name="_Toc25553322"/>
+      <w:bookmarkStart w:id="26" w:name="_Toc71691026"/>
+      <w:bookmarkStart w:id="27" w:name="_Toc254354341"/>
       <w:r>
         <w:rPr>
           <w:i w:val="0"/>
@@ -4490,7 +4452,7 @@
         </w:rPr>
         <w:t xml:space="preserve">Erreurs </w:t>
       </w:r>
-      <w:bookmarkEnd w:id="27"/>
+      <w:bookmarkEnd w:id="25"/>
       <w:r>
         <w:rPr>
           <w:i w:val="0"/>
@@ -4498,8 +4460,8 @@
         </w:rPr>
         <w:t>restantes</w:t>
       </w:r>
-      <w:bookmarkEnd w:id="28"/>
-      <w:bookmarkEnd w:id="29"/>
+      <w:bookmarkEnd w:id="26"/>
+      <w:bookmarkEnd w:id="27"/>
       <w:r>
         <w:rPr>
           <w:i w:val="0"/>
@@ -4512,9 +4474,17 @@
       <w:pPr>
         <w:pStyle w:val="Help"/>
       </w:pPr>
-      <w:bookmarkStart w:id="30" w:name="_Toc25553323"/>
-      <w:r>
-        <w:t xml:space="preserve">S'il reste encore des erreurs: </w:t>
+      <w:bookmarkStart w:id="28" w:name="_Toc25553323"/>
+      <w:r>
+        <w:t xml:space="preserve">S'il reste encore des </w:t>
+      </w:r>
+      <w:proofErr w:type="gramStart"/>
+      <w:r>
+        <w:t>erreurs:</w:t>
+      </w:r>
+      <w:proofErr w:type="gramEnd"/>
+      <w:r>
+        <w:t xml:space="preserve"> </w:t>
       </w:r>
     </w:p>
     <w:p>
@@ -4540,7 +4510,7 @@
       <w:r>
         <w:t>Conséquences sur l'utilisation du produit</w:t>
       </w:r>
-      <w:bookmarkEnd w:id="30"/>
+      <w:bookmarkEnd w:id="28"/>
     </w:p>
     <w:p>
       <w:pPr>
@@ -4562,10 +4532,10 @@
           <w:iCs/>
         </w:rPr>
       </w:pPr>
-      <w:bookmarkStart w:id="31" w:name="_Toc25553319"/>
-      <w:bookmarkStart w:id="32" w:name="_Toc71691023"/>
-      <w:bookmarkStart w:id="33" w:name="_Ref254352636"/>
-      <w:bookmarkStart w:id="34" w:name="_Toc254354342"/>
+      <w:bookmarkStart w:id="29" w:name="_Toc25553319"/>
+      <w:bookmarkStart w:id="30" w:name="_Toc71691023"/>
+      <w:bookmarkStart w:id="31" w:name="_Ref254352636"/>
+      <w:bookmarkStart w:id="32" w:name="_Toc254354342"/>
       <w:r>
         <w:rPr>
           <w:i w:val="0"/>
@@ -4573,10 +4543,10 @@
         </w:rPr>
         <w:t>Dossier d'archivage</w:t>
       </w:r>
+      <w:bookmarkEnd w:id="29"/>
+      <w:bookmarkEnd w:id="30"/>
       <w:bookmarkEnd w:id="31"/>
       <w:bookmarkEnd w:id="32"/>
-      <w:bookmarkEnd w:id="33"/>
-      <w:bookmarkEnd w:id="34"/>
     </w:p>
     <w:p>
       <w:pPr>
@@ -4597,6 +4567,7 @@
           <w:bCs/>
         </w:rPr>
       </w:pPr>
+      <w:proofErr w:type="gramStart"/>
       <w:r>
         <w:rPr>
           <w:b/>
@@ -4610,7 +4581,15 @@
           <w:b/>
           <w:bCs/>
         </w:rPr>
-        <w:t>: les documents de réalisation doivent permettre à une autre personne de maintenir et modifier votre projet sans votre aide !</w:t>
+        <w:t>:</w:t>
+      </w:r>
+      <w:proofErr w:type="gramEnd"/>
+      <w:r>
+        <w:rPr>
+          <w:b/>
+          <w:bCs/>
+        </w:rPr>
+        <w:t xml:space="preserve"> les documents de réalisation doivent permettre à une autre personne de maintenir et modifier votre projet sans votre aide !</w:t>
       </w:r>
     </w:p>
     <w:p>
@@ -4620,16 +4599,16 @@
           <w:tab w:val="num" w:pos="360"/>
         </w:tabs>
       </w:pPr>
-      <w:bookmarkStart w:id="35" w:name="_Toc71691027"/>
-      <w:bookmarkStart w:id="36" w:name="_Toc254354343"/>
+      <w:bookmarkStart w:id="33" w:name="_Toc71691027"/>
+      <w:bookmarkStart w:id="34" w:name="_Toc254354343"/>
       <w:r>
         <w:t>M</w:t>
       </w:r>
       <w:r>
         <w:t>ise en service</w:t>
       </w:r>
-      <w:bookmarkEnd w:id="35"/>
-      <w:bookmarkEnd w:id="36"/>
+      <w:bookmarkEnd w:id="33"/>
+      <w:bookmarkEnd w:id="34"/>
     </w:p>
     <w:p>
       <w:pPr>
@@ -4639,7 +4618,7 @@
           <w:iCs/>
         </w:rPr>
       </w:pPr>
-      <w:bookmarkStart w:id="37" w:name="_Toc254354344"/>
+      <w:bookmarkStart w:id="35" w:name="_Toc254354344"/>
       <w:r>
         <w:rPr>
           <w:i w:val="0"/>
@@ -4647,7 +4626,7 @@
         </w:rPr>
         <w:t>Installation</w:t>
       </w:r>
-      <w:bookmarkEnd w:id="37"/>
+      <w:bookmarkEnd w:id="35"/>
     </w:p>
     <w:p>
       <w:pPr>
@@ -4668,11 +4647,16 @@
         <w:t>Un utilisateur</w:t>
       </w:r>
       <w:r>
-        <w:t xml:space="preserve"> externe au projet (l’évaluateur de votre projet par exemple !) doit pouvoir</w:t>
+        <w:t xml:space="preserve"> externe au projet (l’évaluateur de votre projet par exemple !) doit </w:t>
+      </w:r>
+      <w:proofErr w:type="gramStart"/>
+      <w:r>
+        <w:t>pouvoir</w:t>
       </w:r>
       <w:r>
         <w:t>:</w:t>
       </w:r>
+      <w:proofErr w:type="gramEnd"/>
     </w:p>
     <w:p>
       <w:pPr>
@@ -4760,7 +4744,7 @@
           <w:iCs/>
         </w:rPr>
       </w:pPr>
-      <w:bookmarkStart w:id="38" w:name="_Toc254354345"/>
+      <w:bookmarkStart w:id="36" w:name="_Toc254354345"/>
       <w:r>
         <w:rPr>
           <w:i w:val="0"/>
@@ -4768,7 +4752,7 @@
         </w:rPr>
         <w:t>Rapport de mise en service</w:t>
       </w:r>
-      <w:bookmarkEnd w:id="38"/>
+      <w:bookmarkEnd w:id="36"/>
     </w:p>
     <w:p>
       <w:pPr>
@@ -4787,7 +4771,6 @@
         </w:numPr>
       </w:pPr>
       <w:r>
-        <w:lastRenderedPageBreak/>
         <w:t xml:space="preserve">Les éventuels écarts avec la procédure d’installation qui sont survenus </w:t>
       </w:r>
       <w:r>
@@ -4802,11 +4785,16 @@
           <w:numId w:val="23"/>
         </w:numPr>
       </w:pPr>
+      <w:proofErr w:type="gramStart"/>
       <w:r>
         <w:t>l</w:t>
       </w:r>
       <w:r>
-        <w:t xml:space="preserve">es </w:t>
+        <w:t>es</w:t>
+      </w:r>
+      <w:proofErr w:type="gramEnd"/>
+      <w:r>
+        <w:t xml:space="preserve"> </w:t>
       </w:r>
       <w:r>
         <w:t>tests</w:t>
@@ -4823,9 +4811,9 @@
           <w:iCs/>
         </w:rPr>
       </w:pPr>
-      <w:bookmarkStart w:id="39" w:name="_Toc25553326"/>
-      <w:bookmarkStart w:id="40" w:name="_Toc71691029"/>
-      <w:bookmarkStart w:id="41" w:name="_Toc254354346"/>
+      <w:bookmarkStart w:id="37" w:name="_Toc25553326"/>
+      <w:bookmarkStart w:id="38" w:name="_Toc71691029"/>
+      <w:bookmarkStart w:id="39" w:name="_Toc254354346"/>
       <w:r>
         <w:rPr>
           <w:i w:val="0"/>
@@ -4833,7 +4821,7 @@
         </w:rPr>
         <w:t>Liste des documents</w:t>
       </w:r>
-      <w:bookmarkEnd w:id="39"/>
+      <w:bookmarkEnd w:id="37"/>
       <w:r>
         <w:rPr>
           <w:i w:val="0"/>
@@ -4841,8 +4829,8 @@
         </w:rPr>
         <w:t xml:space="preserve"> fournis</w:t>
       </w:r>
-      <w:bookmarkEnd w:id="40"/>
-      <w:bookmarkEnd w:id="41"/>
+      <w:bookmarkEnd w:id="38"/>
+      <w:bookmarkEnd w:id="39"/>
     </w:p>
     <w:p>
       <w:pPr>
@@ -4863,8 +4851,14 @@
           <w:numId w:val="24"/>
         </w:numPr>
       </w:pPr>
-      <w:r>
-        <w:t>le rapport de projet</w:t>
+      <w:proofErr w:type="gramStart"/>
+      <w:r>
+        <w:lastRenderedPageBreak/>
+        <w:t>le</w:t>
+      </w:r>
+      <w:proofErr w:type="gramEnd"/>
+      <w:r>
+        <w:t xml:space="preserve"> rapport de projet</w:t>
       </w:r>
     </w:p>
     <w:p>
@@ -4875,8 +4869,13 @@
           <w:numId w:val="24"/>
         </w:numPr>
       </w:pPr>
-      <w:r>
-        <w:t>le manuel d'Installation (en annexe)</w:t>
+      <w:proofErr w:type="gramStart"/>
+      <w:r>
+        <w:t>le</w:t>
+      </w:r>
+      <w:proofErr w:type="gramEnd"/>
+      <w:r>
+        <w:t xml:space="preserve"> manuel d'Installation (en annexe)</w:t>
       </w:r>
     </w:p>
     <w:p>
@@ -4887,8 +4886,13 @@
           <w:numId w:val="24"/>
         </w:numPr>
       </w:pPr>
-      <w:r>
-        <w:t>le manuel d'Utilisation avec des exemples graphiques (en annexe)</w:t>
+      <w:proofErr w:type="gramStart"/>
+      <w:r>
+        <w:t>le</w:t>
+      </w:r>
+      <w:proofErr w:type="gramEnd"/>
+      <w:r>
+        <w:t xml:space="preserve"> manuel d'Utilisation avec des exemples graphiques (en annexe)</w:t>
       </w:r>
     </w:p>
     <w:p>
@@ -4899,8 +4903,13 @@
           <w:numId w:val="24"/>
         </w:numPr>
       </w:pPr>
-      <w:r>
-        <w:t>autres…</w:t>
+      <w:proofErr w:type="gramStart"/>
+      <w:r>
+        <w:t>autres</w:t>
+      </w:r>
+      <w:proofErr w:type="gramEnd"/>
+      <w:r>
+        <w:t>…</w:t>
       </w:r>
     </w:p>
     <w:p>
@@ -4910,26 +4919,31 @@
           <w:tab w:val="num" w:pos="360"/>
         </w:tabs>
       </w:pPr>
-      <w:bookmarkStart w:id="42" w:name="_Toc25553328"/>
-      <w:bookmarkStart w:id="43" w:name="_Toc71703263"/>
-      <w:bookmarkStart w:id="44" w:name="_Toc254354347"/>
+      <w:bookmarkStart w:id="40" w:name="_Toc25553328"/>
+      <w:bookmarkStart w:id="41" w:name="_Toc71703263"/>
+      <w:bookmarkStart w:id="42" w:name="_Toc254354347"/>
       <w:r>
         <w:t>C</w:t>
       </w:r>
+      <w:bookmarkEnd w:id="40"/>
+      <w:bookmarkEnd w:id="41"/>
+      <w:r>
+        <w:t>onclusions</w:t>
+      </w:r>
       <w:bookmarkEnd w:id="42"/>
-      <w:bookmarkEnd w:id="43"/>
-      <w:r>
-        <w:t>onclusions</w:t>
-      </w:r>
-      <w:bookmarkEnd w:id="44"/>
     </w:p>
     <w:p>
       <w:pPr>
         <w:pStyle w:val="Help"/>
       </w:pPr>
       <w:r>
-        <w:t>Développez en tous cas les points suivants:</w:t>
-      </w:r>
+        <w:t xml:space="preserve">Développez en tous cas les points </w:t>
+      </w:r>
+      <w:proofErr w:type="gramStart"/>
+      <w:r>
+        <w:t>suivants:</w:t>
+      </w:r>
+      <w:proofErr w:type="gramEnd"/>
     </w:p>
     <w:p>
       <w:pPr>
@@ -4998,16 +5012,16 @@
           <w:tab w:val="num" w:pos="360"/>
         </w:tabs>
       </w:pPr>
-      <w:bookmarkStart w:id="45" w:name="_Toc71703264"/>
-      <w:bookmarkStart w:id="46" w:name="_Toc254354348"/>
+      <w:bookmarkStart w:id="43" w:name="_Toc71703264"/>
+      <w:bookmarkStart w:id="44" w:name="_Toc254354348"/>
       <w:r>
         <w:t>A</w:t>
       </w:r>
-      <w:bookmarkEnd w:id="45"/>
+      <w:bookmarkEnd w:id="43"/>
       <w:r>
         <w:t>nnexes</w:t>
       </w:r>
-      <w:bookmarkEnd w:id="46"/>
+      <w:bookmarkEnd w:id="44"/>
     </w:p>
     <w:p>
       <w:pPr>
@@ -5017,8 +5031,8 @@
           <w:iCs/>
         </w:rPr>
       </w:pPr>
-      <w:bookmarkStart w:id="47" w:name="_Toc71703265"/>
-      <w:bookmarkStart w:id="48" w:name="_Toc254354349"/>
+      <w:bookmarkStart w:id="45" w:name="_Toc71703265"/>
+      <w:bookmarkStart w:id="46" w:name="_Toc254354349"/>
       <w:r>
         <w:rPr>
           <w:i w:val="0"/>
@@ -5026,38 +5040,46 @@
         </w:rPr>
         <w:t>Sources – Bibliographie</w:t>
       </w:r>
+      <w:bookmarkEnd w:id="45"/>
+      <w:bookmarkEnd w:id="46"/>
+    </w:p>
+    <w:p>
+      <w:pPr>
+        <w:pStyle w:val="Help"/>
+      </w:pPr>
+      <w:r>
+        <w:t xml:space="preserve">Liste des livres utilisé (Titre, auteur, date), des sites Internet (URL) consultés, des articles (Revue, date, titre, </w:t>
+      </w:r>
+      <w:proofErr w:type="gramStart"/>
+      <w:r>
+        <w:t>auteur)…</w:t>
+      </w:r>
+      <w:proofErr w:type="gramEnd"/>
+      <w:r>
+        <w:t xml:space="preserve"> Et de toutes les aides externes (noms)   </w:t>
+      </w:r>
+    </w:p>
+    <w:p>
+      <w:pPr>
+        <w:pStyle w:val="Titre2"/>
+        <w:rPr>
+          <w:i w:val="0"/>
+          <w:iCs/>
+        </w:rPr>
+      </w:pPr>
+      <w:bookmarkStart w:id="47" w:name="_Toc25553330"/>
+      <w:bookmarkStart w:id="48" w:name="_Toc71703266"/>
+      <w:bookmarkStart w:id="49" w:name="_Toc254354350"/>
+      <w:r>
+        <w:rPr>
+          <w:i w:val="0"/>
+          <w:iCs/>
+        </w:rPr>
+        <w:t>Journal de bord de chaque participant</w:t>
+      </w:r>
       <w:bookmarkEnd w:id="47"/>
       <w:bookmarkEnd w:id="48"/>
-    </w:p>
-    <w:p>
-      <w:pPr>
-        <w:pStyle w:val="Help"/>
-      </w:pPr>
-      <w:r>
-        <w:t xml:space="preserve">Liste des livres utilisé (Titre, auteur, date), des sites Internet (URL) consultés, des articles (Revue, date, titre, auteur)… Et de toutes les aides externes (noms)   </w:t>
-      </w:r>
-    </w:p>
-    <w:p>
-      <w:pPr>
-        <w:pStyle w:val="Titre2"/>
-        <w:rPr>
-          <w:i w:val="0"/>
-          <w:iCs/>
-        </w:rPr>
-      </w:pPr>
-      <w:bookmarkStart w:id="49" w:name="_Toc25553330"/>
-      <w:bookmarkStart w:id="50" w:name="_Toc71703266"/>
-      <w:bookmarkStart w:id="51" w:name="_Toc254354350"/>
-      <w:r>
-        <w:rPr>
-          <w:i w:val="0"/>
-          <w:iCs/>
-        </w:rPr>
-        <w:t>Journal de bord de chaque participant</w:t>
-      </w:r>
       <w:bookmarkEnd w:id="49"/>
-      <w:bookmarkEnd w:id="50"/>
-      <w:bookmarkEnd w:id="51"/>
     </w:p>
     <w:p/>
     <w:tbl>
@@ -5189,9 +5211,9 @@
           <w:iCs/>
         </w:rPr>
       </w:pPr>
-      <w:bookmarkStart w:id="52" w:name="_Toc25553332"/>
-      <w:bookmarkStart w:id="53" w:name="_Toc71703268"/>
-      <w:bookmarkStart w:id="54" w:name="_Toc254354351"/>
+      <w:bookmarkStart w:id="50" w:name="_Toc25553332"/>
+      <w:bookmarkStart w:id="51" w:name="_Toc71703268"/>
+      <w:bookmarkStart w:id="52" w:name="_Toc254354351"/>
       <w:r>
         <w:rPr>
           <w:i w:val="0"/>
@@ -5199,45 +5221,45 @@
         </w:rPr>
         <w:t>Manuel d'Utilisation</w:t>
       </w:r>
+      <w:bookmarkEnd w:id="50"/>
+      <w:bookmarkEnd w:id="51"/>
       <w:bookmarkEnd w:id="52"/>
+    </w:p>
+    <w:p>
+      <w:pPr>
+        <w:pStyle w:val="Titre2"/>
+        <w:rPr>
+          <w:i w:val="0"/>
+          <w:iCs/>
+        </w:rPr>
+      </w:pPr>
+      <w:bookmarkStart w:id="53" w:name="_Toc71703270"/>
+      <w:bookmarkStart w:id="54" w:name="_Toc254354352"/>
+      <w:bookmarkStart w:id="55" w:name="_Toc25553334"/>
+      <w:r>
+        <w:rPr>
+          <w:i w:val="0"/>
+          <w:iCs/>
+        </w:rPr>
+        <w:t>A</w:t>
+      </w:r>
+      <w:r>
+        <w:rPr>
+          <w:i w:val="0"/>
+          <w:iCs/>
+        </w:rPr>
+        <w:t>rchives du projet</w:t>
+      </w:r>
       <w:bookmarkEnd w:id="53"/>
       <w:bookmarkEnd w:id="54"/>
-    </w:p>
-    <w:p>
-      <w:pPr>
-        <w:pStyle w:val="Titre2"/>
+      <w:r>
         <w:rPr>
           <w:i w:val="0"/>
           <w:iCs/>
         </w:rPr>
-      </w:pPr>
-      <w:bookmarkStart w:id="55" w:name="_Toc71703270"/>
-      <w:bookmarkStart w:id="56" w:name="_Toc254354352"/>
-      <w:bookmarkStart w:id="57" w:name="_Toc25553334"/>
-      <w:r>
-        <w:rPr>
-          <w:i w:val="0"/>
-          <w:iCs/>
-        </w:rPr>
-        <w:t>A</w:t>
-      </w:r>
-      <w:r>
-        <w:rPr>
-          <w:i w:val="0"/>
-          <w:iCs/>
-        </w:rPr>
-        <w:t>rchives du projet</w:t>
+        <w:t xml:space="preserve"> </w:t>
       </w:r>
       <w:bookmarkEnd w:id="55"/>
-      <w:bookmarkEnd w:id="56"/>
-      <w:r>
-        <w:rPr>
-          <w:i w:val="0"/>
-          <w:iCs/>
-        </w:rPr>
-        <w:t xml:space="preserve"> </w:t>
-      </w:r>
-      <w:bookmarkEnd w:id="57"/>
     </w:p>
     <w:p>
       <w:pPr>
@@ -5255,8 +5277,8 @@
       </w:pPr>
     </w:p>
     <w:sectPr>
-      <w:headerReference w:type="default" r:id="rId11"/>
-      <w:footerReference w:type="default" r:id="rId12"/>
+      <w:headerReference w:type="default" r:id="rId15"/>
+      <w:footerReference w:type="default" r:id="rId16"/>
       <w:pgSz w:w="11906" w:h="16838" w:code="9"/>
       <w:pgMar w:top="1418" w:right="1418" w:bottom="1418" w:left="1418" w:header="720" w:footer="720" w:gutter="0"/>
       <w:cols w:space="720"/>
@@ -5323,7 +5345,7 @@
         <w:rStyle w:val="Numrodepage"/>
         <w:noProof/>
       </w:rPr>
-      <w:t>4</w:t>
+      <w:t>8</w:t>
     </w:r>
     <w:r>
       <w:rPr>
@@ -5334,14 +5356,27 @@
     <w:r>
       <w:tab/>
     </w:r>
-    <w:fldSimple w:instr=" SAVEDATE  \* MERGEFORMAT ">
-      <w:r>
-        <w:rPr>
-          <w:noProof/>
-        </w:rPr>
-        <w:t>00/00/0000 00:00:00</w:t>
-      </w:r>
-    </w:fldSimple>
+    <w:r>
+      <w:fldChar w:fldCharType="begin"/>
+    </w:r>
+    <w:r>
+      <w:instrText xml:space="preserve"> SAVEDATE  \* MERGEFORMAT </w:instrText>
+    </w:r>
+    <w:r>
+      <w:fldChar w:fldCharType="separate"/>
+    </w:r>
+    <w:r>
+      <w:rPr>
+        <w:noProof/>
+      </w:rPr>
+      <w:t>20/11/2018 09:34:00</w:t>
+    </w:r>
+    <w:r>
+      <w:rPr>
+        <w:noProof/>
+      </w:rPr>
+      <w:fldChar w:fldCharType="end"/>
+    </w:r>
     <w:r>
       <w:rPr>
         <w:rStyle w:val="Numrodepage"/>
@@ -5751,6 +5786,119 @@
     </w:lvl>
   </w:abstractNum>
   <w:abstractNum w:abstractNumId="3" w15:restartNumberingAfterBreak="0">
+    <w:nsid w:val="100A1263"/>
+    <w:multiLevelType w:val="hybridMultilevel"/>
+    <w:tmpl w:val="0876DAEA"/>
+    <w:lvl w:ilvl="0" w:tplc="100C0001">
+      <w:start w:val="1"/>
+      <w:numFmt w:val="bullet"/>
+      <w:lvlText w:val=""/>
+      <w:lvlJc w:val="left"/>
+      <w:pPr>
+        <w:ind w:left="720" w:hanging="360"/>
+      </w:pPr>
+      <w:rPr>
+        <w:rFonts w:ascii="Symbol" w:hAnsi="Symbol" w:hint="default"/>
+      </w:rPr>
+    </w:lvl>
+    <w:lvl w:ilvl="1" w:tplc="100C0003" w:tentative="1">
+      <w:start w:val="1"/>
+      <w:numFmt w:val="bullet"/>
+      <w:lvlText w:val="o"/>
+      <w:lvlJc w:val="left"/>
+      <w:pPr>
+        <w:ind w:left="1440" w:hanging="360"/>
+      </w:pPr>
+      <w:rPr>
+        <w:rFonts w:ascii="Courier New" w:hAnsi="Courier New" w:cs="Courier New" w:hint="default"/>
+      </w:rPr>
+    </w:lvl>
+    <w:lvl w:ilvl="2" w:tplc="100C0005" w:tentative="1">
+      <w:start w:val="1"/>
+      <w:numFmt w:val="bullet"/>
+      <w:lvlText w:val=""/>
+      <w:lvlJc w:val="left"/>
+      <w:pPr>
+        <w:ind w:left="2160" w:hanging="360"/>
+      </w:pPr>
+      <w:rPr>
+        <w:rFonts w:ascii="Wingdings" w:hAnsi="Wingdings" w:hint="default"/>
+      </w:rPr>
+    </w:lvl>
+    <w:lvl w:ilvl="3" w:tplc="100C0001" w:tentative="1">
+      <w:start w:val="1"/>
+      <w:numFmt w:val="bullet"/>
+      <w:lvlText w:val=""/>
+      <w:lvlJc w:val="left"/>
+      <w:pPr>
+        <w:ind w:left="2880" w:hanging="360"/>
+      </w:pPr>
+      <w:rPr>
+        <w:rFonts w:ascii="Symbol" w:hAnsi="Symbol" w:hint="default"/>
+      </w:rPr>
+    </w:lvl>
+    <w:lvl w:ilvl="4" w:tplc="100C0003" w:tentative="1">
+      <w:start w:val="1"/>
+      <w:numFmt w:val="bullet"/>
+      <w:lvlText w:val="o"/>
+      <w:lvlJc w:val="left"/>
+      <w:pPr>
+        <w:ind w:left="3600" w:hanging="360"/>
+      </w:pPr>
+      <w:rPr>
+        <w:rFonts w:ascii="Courier New" w:hAnsi="Courier New" w:cs="Courier New" w:hint="default"/>
+      </w:rPr>
+    </w:lvl>
+    <w:lvl w:ilvl="5" w:tplc="100C0005" w:tentative="1">
+      <w:start w:val="1"/>
+      <w:numFmt w:val="bullet"/>
+      <w:lvlText w:val=""/>
+      <w:lvlJc w:val="left"/>
+      <w:pPr>
+        <w:ind w:left="4320" w:hanging="360"/>
+      </w:pPr>
+      <w:rPr>
+        <w:rFonts w:ascii="Wingdings" w:hAnsi="Wingdings" w:hint="default"/>
+      </w:rPr>
+    </w:lvl>
+    <w:lvl w:ilvl="6" w:tplc="100C0001" w:tentative="1">
+      <w:start w:val="1"/>
+      <w:numFmt w:val="bullet"/>
+      <w:lvlText w:val=""/>
+      <w:lvlJc w:val="left"/>
+      <w:pPr>
+        <w:ind w:left="5040" w:hanging="360"/>
+      </w:pPr>
+      <w:rPr>
+        <w:rFonts w:ascii="Symbol" w:hAnsi="Symbol" w:hint="default"/>
+      </w:rPr>
+    </w:lvl>
+    <w:lvl w:ilvl="7" w:tplc="100C0003" w:tentative="1">
+      <w:start w:val="1"/>
+      <w:numFmt w:val="bullet"/>
+      <w:lvlText w:val="o"/>
+      <w:lvlJc w:val="left"/>
+      <w:pPr>
+        <w:ind w:left="5760" w:hanging="360"/>
+      </w:pPr>
+      <w:rPr>
+        <w:rFonts w:ascii="Courier New" w:hAnsi="Courier New" w:cs="Courier New" w:hint="default"/>
+      </w:rPr>
+    </w:lvl>
+    <w:lvl w:ilvl="8" w:tplc="100C0005" w:tentative="1">
+      <w:start w:val="1"/>
+      <w:numFmt w:val="bullet"/>
+      <w:lvlText w:val=""/>
+      <w:lvlJc w:val="left"/>
+      <w:pPr>
+        <w:ind w:left="6480" w:hanging="360"/>
+      </w:pPr>
+      <w:rPr>
+        <w:rFonts w:ascii="Wingdings" w:hAnsi="Wingdings" w:hint="default"/>
+      </w:rPr>
+    </w:lvl>
+  </w:abstractNum>
+  <w:abstractNum w:abstractNumId="4" w15:restartNumberingAfterBreak="0">
     <w:nsid w:val="142D487B"/>
     <w:multiLevelType w:val="hybridMultilevel"/>
     <w:tmpl w:val="B4A6F01A"/>
@@ -5863,7 +6011,7 @@
       </w:rPr>
     </w:lvl>
   </w:abstractNum>
-  <w:abstractNum w:abstractNumId="4" w15:restartNumberingAfterBreak="0">
+  <w:abstractNum w:abstractNumId="5" w15:restartNumberingAfterBreak="0">
     <w:nsid w:val="16794E2B"/>
     <w:multiLevelType w:val="hybridMultilevel"/>
     <w:tmpl w:val="641AD2C2"/>
@@ -6003,7 +6151,7 @@
       </w:rPr>
     </w:lvl>
   </w:abstractNum>
-  <w:abstractNum w:abstractNumId="5" w15:restartNumberingAfterBreak="0">
+  <w:abstractNum w:abstractNumId="6" w15:restartNumberingAfterBreak="0">
     <w:nsid w:val="16FA3394"/>
     <w:multiLevelType w:val="hybridMultilevel"/>
     <w:tmpl w:val="E51AB440"/>
@@ -6116,7 +6264,7 @@
       </w:rPr>
     </w:lvl>
   </w:abstractNum>
-  <w:abstractNum w:abstractNumId="6" w15:restartNumberingAfterBreak="0">
+  <w:abstractNum w:abstractNumId="7" w15:restartNumberingAfterBreak="0">
     <w:nsid w:val="19FF01AE"/>
     <w:multiLevelType w:val="hybridMultilevel"/>
     <w:tmpl w:val="EC6A3956"/>
@@ -6256,7 +6404,7 @@
       </w:rPr>
     </w:lvl>
   </w:abstractNum>
-  <w:abstractNum w:abstractNumId="7" w15:restartNumberingAfterBreak="0">
+  <w:abstractNum w:abstractNumId="8" w15:restartNumberingAfterBreak="0">
     <w:nsid w:val="27A404D8"/>
     <w:multiLevelType w:val="hybridMultilevel"/>
     <w:tmpl w:val="E4483B56"/>
@@ -6396,7 +6544,7 @@
       </w:rPr>
     </w:lvl>
   </w:abstractNum>
-  <w:abstractNum w:abstractNumId="8" w15:restartNumberingAfterBreak="0">
+  <w:abstractNum w:abstractNumId="9" w15:restartNumberingAfterBreak="0">
     <w:nsid w:val="2E23300B"/>
     <w:multiLevelType w:val="hybridMultilevel"/>
     <w:tmpl w:val="970ADF2C"/>
@@ -6509,7 +6657,7 @@
       </w:rPr>
     </w:lvl>
   </w:abstractNum>
-  <w:abstractNum w:abstractNumId="9" w15:restartNumberingAfterBreak="0">
+  <w:abstractNum w:abstractNumId="10" w15:restartNumberingAfterBreak="0">
     <w:nsid w:val="352C2A44"/>
     <w:multiLevelType w:val="hybridMultilevel"/>
     <w:tmpl w:val="4F56EF2A"/>
@@ -6622,7 +6770,7 @@
       </w:rPr>
     </w:lvl>
   </w:abstractNum>
-  <w:abstractNum w:abstractNumId="10" w15:restartNumberingAfterBreak="0">
+  <w:abstractNum w:abstractNumId="11" w15:restartNumberingAfterBreak="0">
     <w:nsid w:val="408C02FF"/>
     <w:multiLevelType w:val="hybridMultilevel"/>
     <w:tmpl w:val="1C925AC4"/>
@@ -6759,7 +6907,7 @@
       </w:rPr>
     </w:lvl>
   </w:abstractNum>
-  <w:abstractNum w:abstractNumId="11" w15:restartNumberingAfterBreak="0">
+  <w:abstractNum w:abstractNumId="12" w15:restartNumberingAfterBreak="0">
     <w:nsid w:val="42F31DAB"/>
     <w:multiLevelType w:val="hybridMultilevel"/>
     <w:tmpl w:val="A46C5D1C"/>
@@ -6899,7 +7047,120 @@
       </w:rPr>
     </w:lvl>
   </w:abstractNum>
-  <w:abstractNum w:abstractNumId="12" w15:restartNumberingAfterBreak="0">
+  <w:abstractNum w:abstractNumId="13" w15:restartNumberingAfterBreak="0">
+    <w:nsid w:val="45E94F18"/>
+    <w:multiLevelType w:val="multilevel"/>
+    <w:tmpl w:val="0F44EA36"/>
+    <w:lvl w:ilvl="0">
+      <w:start w:val="1"/>
+      <w:numFmt w:val="bullet"/>
+      <w:lvlText w:val=""/>
+      <w:lvlJc w:val="left"/>
+      <w:pPr>
+        <w:ind w:left="1428" w:hanging="360"/>
+      </w:pPr>
+      <w:rPr>
+        <w:rFonts w:ascii="Symbol" w:hAnsi="Symbol" w:cs="Symbol" w:hint="default"/>
+      </w:rPr>
+    </w:lvl>
+    <w:lvl w:ilvl="1">
+      <w:start w:val="1"/>
+      <w:numFmt w:val="bullet"/>
+      <w:lvlText w:val="o"/>
+      <w:lvlJc w:val="left"/>
+      <w:pPr>
+        <w:ind w:left="2148" w:hanging="360"/>
+      </w:pPr>
+      <w:rPr>
+        <w:rFonts w:ascii="Courier New" w:hAnsi="Courier New" w:cs="Courier New" w:hint="default"/>
+      </w:rPr>
+    </w:lvl>
+    <w:lvl w:ilvl="2">
+      <w:start w:val="1"/>
+      <w:numFmt w:val="bullet"/>
+      <w:lvlText w:val=""/>
+      <w:lvlJc w:val="left"/>
+      <w:pPr>
+        <w:ind w:left="2868" w:hanging="360"/>
+      </w:pPr>
+      <w:rPr>
+        <w:rFonts w:ascii="Wingdings" w:hAnsi="Wingdings" w:cs="Wingdings" w:hint="default"/>
+      </w:rPr>
+    </w:lvl>
+    <w:lvl w:ilvl="3">
+      <w:start w:val="1"/>
+      <w:numFmt w:val="bullet"/>
+      <w:lvlText w:val=""/>
+      <w:lvlJc w:val="left"/>
+      <w:pPr>
+        <w:ind w:left="3588" w:hanging="360"/>
+      </w:pPr>
+      <w:rPr>
+        <w:rFonts w:ascii="Symbol" w:hAnsi="Symbol" w:cs="Symbol" w:hint="default"/>
+      </w:rPr>
+    </w:lvl>
+    <w:lvl w:ilvl="4">
+      <w:start w:val="1"/>
+      <w:numFmt w:val="bullet"/>
+      <w:lvlText w:val="o"/>
+      <w:lvlJc w:val="left"/>
+      <w:pPr>
+        <w:ind w:left="4308" w:hanging="360"/>
+      </w:pPr>
+      <w:rPr>
+        <w:rFonts w:ascii="Courier New" w:hAnsi="Courier New" w:cs="Courier New" w:hint="default"/>
+      </w:rPr>
+    </w:lvl>
+    <w:lvl w:ilvl="5">
+      <w:start w:val="1"/>
+      <w:numFmt w:val="bullet"/>
+      <w:lvlText w:val=""/>
+      <w:lvlJc w:val="left"/>
+      <w:pPr>
+        <w:ind w:left="5028" w:hanging="360"/>
+      </w:pPr>
+      <w:rPr>
+        <w:rFonts w:ascii="Wingdings" w:hAnsi="Wingdings" w:cs="Wingdings" w:hint="default"/>
+      </w:rPr>
+    </w:lvl>
+    <w:lvl w:ilvl="6">
+      <w:start w:val="1"/>
+      <w:numFmt w:val="bullet"/>
+      <w:lvlText w:val=""/>
+      <w:lvlJc w:val="left"/>
+      <w:pPr>
+        <w:ind w:left="5748" w:hanging="360"/>
+      </w:pPr>
+      <w:rPr>
+        <w:rFonts w:ascii="Symbol" w:hAnsi="Symbol" w:cs="Symbol" w:hint="default"/>
+      </w:rPr>
+    </w:lvl>
+    <w:lvl w:ilvl="7">
+      <w:start w:val="1"/>
+      <w:numFmt w:val="bullet"/>
+      <w:lvlText w:val="o"/>
+      <w:lvlJc w:val="left"/>
+      <w:pPr>
+        <w:ind w:left="6468" w:hanging="360"/>
+      </w:pPr>
+      <w:rPr>
+        <w:rFonts w:ascii="Courier New" w:hAnsi="Courier New" w:cs="Courier New" w:hint="default"/>
+      </w:rPr>
+    </w:lvl>
+    <w:lvl w:ilvl="8">
+      <w:start w:val="1"/>
+      <w:numFmt w:val="bullet"/>
+      <w:lvlText w:val=""/>
+      <w:lvlJc w:val="left"/>
+      <w:pPr>
+        <w:ind w:left="7188" w:hanging="360"/>
+      </w:pPr>
+      <w:rPr>
+        <w:rFonts w:ascii="Wingdings" w:hAnsi="Wingdings" w:cs="Wingdings" w:hint="default"/>
+      </w:rPr>
+    </w:lvl>
+  </w:abstractNum>
+  <w:abstractNum w:abstractNumId="14" w15:restartNumberingAfterBreak="0">
     <w:nsid w:val="4FF51F81"/>
     <w:multiLevelType w:val="hybridMultilevel"/>
     <w:tmpl w:val="B4BACFDE"/>
@@ -7012,7 +7273,7 @@
       </w:rPr>
     </w:lvl>
   </w:abstractNum>
-  <w:abstractNum w:abstractNumId="13" w15:restartNumberingAfterBreak="0">
+  <w:abstractNum w:abstractNumId="15" w15:restartNumberingAfterBreak="0">
     <w:nsid w:val="5082572C"/>
     <w:multiLevelType w:val="hybridMultilevel"/>
     <w:tmpl w:val="ED4ACFA4"/>
@@ -7152,7 +7413,7 @@
       </w:rPr>
     </w:lvl>
   </w:abstractNum>
-  <w:abstractNum w:abstractNumId="14" w15:restartNumberingAfterBreak="0">
+  <w:abstractNum w:abstractNumId="16" w15:restartNumberingAfterBreak="0">
     <w:nsid w:val="52B247CA"/>
     <w:multiLevelType w:val="hybridMultilevel"/>
     <w:tmpl w:val="B7D4D45A"/>
@@ -7292,7 +7553,7 @@
       </w:rPr>
     </w:lvl>
   </w:abstractNum>
-  <w:abstractNum w:abstractNumId="15" w15:restartNumberingAfterBreak="0">
+  <w:abstractNum w:abstractNumId="17" w15:restartNumberingAfterBreak="0">
     <w:nsid w:val="56A255C1"/>
     <w:multiLevelType w:val="hybridMultilevel"/>
     <w:tmpl w:val="338CCFB2"/>
@@ -7405,7 +7666,7 @@
       </w:rPr>
     </w:lvl>
   </w:abstractNum>
-  <w:abstractNum w:abstractNumId="16" w15:restartNumberingAfterBreak="0">
+  <w:abstractNum w:abstractNumId="18" w15:restartNumberingAfterBreak="0">
     <w:nsid w:val="594C1361"/>
     <w:multiLevelType w:val="hybridMultilevel"/>
     <w:tmpl w:val="5C243628"/>
@@ -7545,7 +7806,7 @@
       </w:rPr>
     </w:lvl>
   </w:abstractNum>
-  <w:abstractNum w:abstractNumId="17" w15:restartNumberingAfterBreak="0">
+  <w:abstractNum w:abstractNumId="19" w15:restartNumberingAfterBreak="0">
     <w:nsid w:val="5E4B2431"/>
     <w:multiLevelType w:val="hybridMultilevel"/>
     <w:tmpl w:val="4550A29E"/>
@@ -7658,7 +7919,93 @@
       </w:rPr>
     </w:lvl>
   </w:abstractNum>
-  <w:abstractNum w:abstractNumId="18" w15:restartNumberingAfterBreak="0">
+  <w:abstractNum w:abstractNumId="20" w15:restartNumberingAfterBreak="0">
+    <w:nsid w:val="618E49F8"/>
+    <w:multiLevelType w:val="hybridMultilevel"/>
+    <w:tmpl w:val="D07A8CD0"/>
+    <w:lvl w:ilvl="0" w:tplc="100C000F">
+      <w:start w:val="1"/>
+      <w:numFmt w:val="decimal"/>
+      <w:lvlText w:val="%1."/>
+      <w:lvlJc w:val="left"/>
+      <w:pPr>
+        <w:ind w:left="720" w:hanging="360"/>
+      </w:pPr>
+    </w:lvl>
+    <w:lvl w:ilvl="1" w:tplc="100C0019" w:tentative="1">
+      <w:start w:val="1"/>
+      <w:numFmt w:val="lowerLetter"/>
+      <w:lvlText w:val="%2."/>
+      <w:lvlJc w:val="left"/>
+      <w:pPr>
+        <w:ind w:left="1440" w:hanging="360"/>
+      </w:pPr>
+    </w:lvl>
+    <w:lvl w:ilvl="2" w:tplc="100C001B" w:tentative="1">
+      <w:start w:val="1"/>
+      <w:numFmt w:val="lowerRoman"/>
+      <w:lvlText w:val="%3."/>
+      <w:lvlJc w:val="right"/>
+      <w:pPr>
+        <w:ind w:left="2160" w:hanging="180"/>
+      </w:pPr>
+    </w:lvl>
+    <w:lvl w:ilvl="3" w:tplc="100C000F" w:tentative="1">
+      <w:start w:val="1"/>
+      <w:numFmt w:val="decimal"/>
+      <w:lvlText w:val="%4."/>
+      <w:lvlJc w:val="left"/>
+      <w:pPr>
+        <w:ind w:left="2880" w:hanging="360"/>
+      </w:pPr>
+    </w:lvl>
+    <w:lvl w:ilvl="4" w:tplc="100C0019" w:tentative="1">
+      <w:start w:val="1"/>
+      <w:numFmt w:val="lowerLetter"/>
+      <w:lvlText w:val="%5."/>
+      <w:lvlJc w:val="left"/>
+      <w:pPr>
+        <w:ind w:left="3600" w:hanging="360"/>
+      </w:pPr>
+    </w:lvl>
+    <w:lvl w:ilvl="5" w:tplc="100C001B" w:tentative="1">
+      <w:start w:val="1"/>
+      <w:numFmt w:val="lowerRoman"/>
+      <w:lvlText w:val="%6."/>
+      <w:lvlJc w:val="right"/>
+      <w:pPr>
+        <w:ind w:left="4320" w:hanging="180"/>
+      </w:pPr>
+    </w:lvl>
+    <w:lvl w:ilvl="6" w:tplc="100C000F" w:tentative="1">
+      <w:start w:val="1"/>
+      <w:numFmt w:val="decimal"/>
+      <w:lvlText w:val="%7."/>
+      <w:lvlJc w:val="left"/>
+      <w:pPr>
+        <w:ind w:left="5040" w:hanging="360"/>
+      </w:pPr>
+    </w:lvl>
+    <w:lvl w:ilvl="7" w:tplc="100C0019" w:tentative="1">
+      <w:start w:val="1"/>
+      <w:numFmt w:val="lowerLetter"/>
+      <w:lvlText w:val="%8."/>
+      <w:lvlJc w:val="left"/>
+      <w:pPr>
+        <w:ind w:left="5760" w:hanging="360"/>
+      </w:pPr>
+    </w:lvl>
+    <w:lvl w:ilvl="8" w:tplc="100C001B" w:tentative="1">
+      <w:start w:val="1"/>
+      <w:numFmt w:val="lowerRoman"/>
+      <w:lvlText w:val="%9."/>
+      <w:lvlJc w:val="right"/>
+      <w:pPr>
+        <w:ind w:left="6480" w:hanging="180"/>
+      </w:pPr>
+    </w:lvl>
+  </w:abstractNum>
+  <w:abstractNum w:abstractNumId="21" w15:restartNumberingAfterBreak="0">
     <w:nsid w:val="71E06583"/>
     <w:multiLevelType w:val="hybridMultilevel"/>
     <w:tmpl w:val="26C81FCE"/>
@@ -7798,7 +8145,7 @@
       </w:rPr>
     </w:lvl>
   </w:abstractNum>
-  <w:abstractNum w:abstractNumId="19" w15:restartNumberingAfterBreak="0">
+  <w:abstractNum w:abstractNumId="22" w15:restartNumberingAfterBreak="0">
     <w:nsid w:val="75A3529B"/>
     <w:multiLevelType w:val="hybridMultilevel"/>
     <w:tmpl w:val="819EEA64"/>
@@ -7938,7 +8285,7 @@
       </w:rPr>
     </w:lvl>
   </w:abstractNum>
-  <w:abstractNum w:abstractNumId="20" w15:restartNumberingAfterBreak="0">
+  <w:abstractNum w:abstractNumId="23" w15:restartNumberingAfterBreak="0">
     <w:nsid w:val="797979A0"/>
     <w:multiLevelType w:val="hybridMultilevel"/>
     <w:tmpl w:val="7E40D33A"/>
@@ -8051,7 +8398,7 @@
       </w:rPr>
     </w:lvl>
   </w:abstractNum>
-  <w:abstractNum w:abstractNumId="21" w15:restartNumberingAfterBreak="0">
+  <w:abstractNum w:abstractNumId="24" w15:restartNumberingAfterBreak="0">
     <w:nsid w:val="7B193736"/>
     <w:multiLevelType w:val="multilevel"/>
     <w:tmpl w:val="3E0A631E"/>
@@ -8173,7 +8520,7 @@
       </w:pPr>
     </w:lvl>
   </w:abstractNum>
-  <w:abstractNum w:abstractNumId="22" w15:restartNumberingAfterBreak="0">
+  <w:abstractNum w:abstractNumId="25" w15:restartNumberingAfterBreak="0">
     <w:nsid w:val="7D032E42"/>
     <w:multiLevelType w:val="hybridMultilevel"/>
     <w:tmpl w:val="901CE568"/>
@@ -8286,7 +8633,7 @@
       </w:rPr>
     </w:lvl>
   </w:abstractNum>
-  <w:abstractNum w:abstractNumId="23" w15:restartNumberingAfterBreak="0">
+  <w:abstractNum w:abstractNumId="26" w15:restartNumberingAfterBreak="0">
     <w:nsid w:val="7DD245F2"/>
     <w:multiLevelType w:val="hybridMultilevel"/>
     <w:tmpl w:val="3100450C"/>
@@ -8426,7 +8773,7 @@
       </w:rPr>
     </w:lvl>
   </w:abstractNum>
-  <w:abstractNum w:abstractNumId="24" w15:restartNumberingAfterBreak="0">
+  <w:abstractNum w:abstractNumId="27" w15:restartNumberingAfterBreak="0">
     <w:nsid w:val="7DDE7E2F"/>
     <w:multiLevelType w:val="hybridMultilevel"/>
     <w:tmpl w:val="47B69FA2"/>
@@ -8540,43 +8887,43 @@
     </w:lvl>
   </w:abstractNum>
   <w:num w:numId="1">
-    <w:abstractNumId w:val="21"/>
+    <w:abstractNumId w:val="24"/>
   </w:num>
   <w:num w:numId="2">
     <w:abstractNumId w:val="1"/>
   </w:num>
   <w:num w:numId="3">
-    <w:abstractNumId w:val="6"/>
+    <w:abstractNumId w:val="7"/>
   </w:num>
   <w:num w:numId="4">
-    <w:abstractNumId w:val="19"/>
+    <w:abstractNumId w:val="22"/>
   </w:num>
   <w:num w:numId="5">
-    <w:abstractNumId w:val="14"/>
+    <w:abstractNumId w:val="16"/>
   </w:num>
   <w:num w:numId="6">
-    <w:abstractNumId w:val="7"/>
+    <w:abstractNumId w:val="8"/>
   </w:num>
   <w:num w:numId="7">
-    <w:abstractNumId w:val="16"/>
+    <w:abstractNumId w:val="18"/>
   </w:num>
   <w:num w:numId="8">
-    <w:abstractNumId w:val="23"/>
+    <w:abstractNumId w:val="26"/>
   </w:num>
   <w:num w:numId="9">
-    <w:abstractNumId w:val="4"/>
+    <w:abstractNumId w:val="5"/>
   </w:num>
   <w:num w:numId="10">
-    <w:abstractNumId w:val="10"/>
+    <w:abstractNumId w:val="11"/>
   </w:num>
   <w:num w:numId="11">
-    <w:abstractNumId w:val="13"/>
+    <w:abstractNumId w:val="15"/>
   </w:num>
   <w:num w:numId="12">
-    <w:abstractNumId w:val="11"/>
+    <w:abstractNumId w:val="12"/>
   </w:num>
   <w:num w:numId="13">
-    <w:abstractNumId w:val="18"/>
+    <w:abstractNumId w:val="21"/>
   </w:num>
   <w:num w:numId="14">
     <w:abstractNumId w:val="0"/>
@@ -8585,34 +8932,43 @@
     <w:abstractNumId w:val="2"/>
   </w:num>
   <w:num w:numId="16">
+    <w:abstractNumId w:val="10"/>
+  </w:num>
+  <w:num w:numId="17">
+    <w:abstractNumId w:val="6"/>
+  </w:num>
+  <w:num w:numId="18">
+    <w:abstractNumId w:val="25"/>
+  </w:num>
+  <w:num w:numId="19">
+    <w:abstractNumId w:val="19"/>
+  </w:num>
+  <w:num w:numId="20">
+    <w:abstractNumId w:val="27"/>
+  </w:num>
+  <w:num w:numId="21">
+    <w:abstractNumId w:val="17"/>
+  </w:num>
+  <w:num w:numId="22">
+    <w:abstractNumId w:val="23"/>
+  </w:num>
+  <w:num w:numId="23">
     <w:abstractNumId w:val="9"/>
   </w:num>
-  <w:num w:numId="17">
-    <w:abstractNumId w:val="5"/>
-  </w:num>
-  <w:num w:numId="18">
-    <w:abstractNumId w:val="22"/>
-  </w:num>
-  <w:num w:numId="19">
-    <w:abstractNumId w:val="17"/>
-  </w:num>
-  <w:num w:numId="20">
-    <w:abstractNumId w:val="24"/>
-  </w:num>
-  <w:num w:numId="21">
-    <w:abstractNumId w:val="15"/>
-  </w:num>
-  <w:num w:numId="22">
-    <w:abstractNumId w:val="20"/>
-  </w:num>
-  <w:num w:numId="23">
-    <w:abstractNumId w:val="8"/>
-  </w:num>
   <w:num w:numId="24">
-    <w:abstractNumId w:val="12"/>
+    <w:abstractNumId w:val="14"/>
   </w:num>
   <w:num w:numId="25">
+    <w:abstractNumId w:val="4"/>
+  </w:num>
+  <w:num w:numId="26">
     <w:abstractNumId w:val="3"/>
+  </w:num>
+  <w:num w:numId="27">
+    <w:abstractNumId w:val="13"/>
+  </w:num>
+  <w:num w:numId="28">
+    <w:abstractNumId w:val="20"/>
   </w:num>
   <w:numIdMacAtCleanup w:val="13"/>
 </w:numbering>
@@ -8802,7 +9158,7 @@
     <w:lsdException w:name="Medium Shading 2 Accent 1" w:uiPriority="69"/>
     <w:lsdException w:name="Medium List 1 Accent 1" w:uiPriority="70"/>
     <w:lsdException w:name="Revision" w:semiHidden="1" w:uiPriority="71"/>
-    <w:lsdException w:name="List Paragraph" w:uiPriority="72"/>
+    <w:lsdException w:name="List Paragraph" w:uiPriority="34" w:qFormat="1"/>
     <w:lsdException w:name="Quote" w:uiPriority="73"/>
     <w:lsdException w:name="Intense Quote" w:uiPriority="60"/>
     <w:lsdException w:name="Medium List 2 Accent 1" w:uiPriority="61"/>
@@ -9522,6 +9878,17 @@
       <w:szCs w:val="14"/>
     </w:rPr>
   </w:style>
+  <w:style w:type="paragraph" w:styleId="Paragraphedeliste">
+    <w:name w:val="List Paragraph"/>
+    <w:basedOn w:val="Normal"/>
+    <w:uiPriority w:val="34"/>
+    <w:qFormat/>
+    <w:rsid w:val="00C345C6"/>
+    <w:pPr>
+      <w:ind w:left="720"/>
+      <w:contextualSpacing/>
+    </w:pPr>
+  </w:style>
 </w:styles>
 </file>
 

</xml_diff>